<commit_message>
Updated Doc and TXT
</commit_message>
<xml_diff>
--- a/A20 EX01 Idan 203315098 Dolev 205811797/A20 EX01 Idan 203315098 Dolev 205811797.docx
+++ b/A20 EX01 Idan 203315098 Dolev 205811797/A20 EX01 Idan 203315098 Dolev 205811797.docx
@@ -1,19 +1,688 @@
 
 <file path=word/document.xml><?xml version="1.0" encoding="utf-8"?>
-<w:document xmlns:wpc="http://schemas.microsoft.com/office/word/2010/wordprocessingCanvas" xmlns:cx="http://schemas.microsoft.com/office/drawing/2014/chartex" xmlns:cx1="http://schemas.microsoft.com/office/drawing/2015/9/8/chartex" xmlns:mc="http://schemas.openxmlformats.org/markup-compatibility/2006" xmlns:o="urn:schemas-microsoft-com:office:office" xmlns:r="http://schemas.openxmlformats.org/officeDocument/2006/relationships" xmlns:m="http://schemas.openxmlformats.org/officeDocument/2006/math" xmlns:v="urn:schemas-microsoft-com:vml" xmlns:wp14="http://schemas.microsoft.com/office/word/2010/wordprocessingDrawing" xmlns:wp="http://schemas.openxmlformats.org/drawingml/2006/wordprocessingDrawing" xmlns:w10="urn:schemas-microsoft-com:office:word" xmlns:w="http://schemas.openxmlformats.org/wordprocessingml/2006/main" xmlns:w14="http://schemas.microsoft.com/office/word/2010/wordml" xmlns:w15="http://schemas.microsoft.com/office/word/2012/wordml" xmlns:w16se="http://schemas.microsoft.com/office/word/2015/wordml/symex" xmlns:wpg="http://schemas.microsoft.com/office/word/2010/wordprocessingGroup" xmlns:wpi="http://schemas.microsoft.com/office/word/2010/wordprocessingInk" xmlns:wne="http://schemas.microsoft.com/office/word/2006/wordml" xmlns:wps="http://schemas.microsoft.com/office/word/2010/wordprocessingShape" mc:Ignorable="w14 w15 w16se wp14">
+<w:document xmlns:wpc="http://schemas.microsoft.com/office/word/2010/wordprocessingCanvas" xmlns:cx="http://schemas.microsoft.com/office/drawing/2014/chartex" xmlns:cx1="http://schemas.microsoft.com/office/drawing/2015/9/8/chartex" xmlns:cx2="http://schemas.microsoft.com/office/drawing/2015/10/21/chartex" xmlns:cx3="http://schemas.microsoft.com/office/drawing/2016/5/9/chartex" xmlns:cx4="http://schemas.microsoft.com/office/drawing/2016/5/10/chartex" xmlns:cx5="http://schemas.microsoft.com/office/drawing/2016/5/11/chartex" xmlns:cx6="http://schemas.microsoft.com/office/drawing/2016/5/12/chartex" xmlns:cx7="http://schemas.microsoft.com/office/drawing/2016/5/13/chartex" xmlns:cx8="http://schemas.microsoft.com/office/drawing/2016/5/14/chartex" xmlns:mc="http://schemas.openxmlformats.org/markup-compatibility/2006" xmlns:aink="http://schemas.microsoft.com/office/drawing/2016/ink" xmlns:am3d="http://schemas.microsoft.com/office/drawing/2017/model3d" xmlns:o="urn:schemas-microsoft-com:office:office" xmlns:r="http://schemas.openxmlformats.org/officeDocument/2006/relationships" xmlns:m="http://schemas.openxmlformats.org/officeDocument/2006/math" xmlns:v="urn:schemas-microsoft-com:vml" xmlns:wp14="http://schemas.microsoft.com/office/word/2010/wordprocessingDrawing" xmlns:wp="http://schemas.openxmlformats.org/drawingml/2006/wordprocessingDrawing" xmlns:w10="urn:schemas-microsoft-com:office:word" xmlns:w="http://schemas.openxmlformats.org/wordprocessingml/2006/main" xmlns:w14="http://schemas.microsoft.com/office/word/2010/wordml" xmlns:w15="http://schemas.microsoft.com/office/word/2012/wordml" xmlns:w16cid="http://schemas.microsoft.com/office/word/2016/wordml/cid" xmlns:w16se="http://schemas.microsoft.com/office/word/2015/wordml/symex" xmlns:wpg="http://schemas.microsoft.com/office/word/2010/wordprocessingGroup" xmlns:wpi="http://schemas.microsoft.com/office/word/2010/wordprocessingInk" xmlns:wne="http://schemas.microsoft.com/office/word/2006/wordml" xmlns:wps="http://schemas.microsoft.com/office/word/2010/wordprocessingShape" mc:Ignorable="w14 w15 w16se w16cid wp14">
   <w:body>
     <w:p>
       <w:pPr>
-        <w:rPr>
-          <w:b/>
-          <w:bCs/>
-          <w:u w:val="single"/>
-        </w:rPr>
-      </w:pPr>
-      <w:r>
-        <w:rPr>
-          <w:b/>
-          <w:bCs/>
+        <w:bidi/>
+        <w:jc w:val="center"/>
+        <w:rPr>
+          <w:b/>
+          <w:bCs/>
+          <w:sz w:val="24"/>
+          <w:szCs w:val="24"/>
+          <w:u w:val="single"/>
+        </w:rPr>
+      </w:pPr>
+      <w:r>
+        <w:rPr>
+          <w:b/>
+          <w:bCs/>
+          <w:noProof/>
+          <w:sz w:val="24"/>
+          <w:szCs w:val="24"/>
+        </w:rPr>
+        <w:drawing>
+          <wp:inline distT="0" distB="0" distL="0" distR="0" wp14:anchorId="567A5AB5" wp14:editId="37367B12">
+            <wp:extent cx="2342270" cy="819795"/>
+            <wp:effectExtent l="0" t="0" r="0" b="5080"/>
+            <wp:docPr id="4" name="Picture 4"/>
+            <wp:cNvGraphicFramePr>
+              <a:graphicFrameLocks xmlns:a="http://schemas.openxmlformats.org/drawingml/2006/main" noChangeAspect="1"/>
+            </wp:cNvGraphicFramePr>
+            <a:graphic xmlns:a="http://schemas.openxmlformats.org/drawingml/2006/main">
+              <a:graphicData uri="http://schemas.openxmlformats.org/drawingml/2006/picture">
+                <pic:pic xmlns:pic="http://schemas.openxmlformats.org/drawingml/2006/picture">
+                  <pic:nvPicPr>
+                    <pic:cNvPr id="4" name="BoostLogo.png"/>
+                    <pic:cNvPicPr/>
+                  </pic:nvPicPr>
+                  <pic:blipFill>
+                    <a:blip r:embed="rId7" cstate="print">
+                      <a:extLst>
+                        <a:ext uri="{28A0092B-C50C-407E-A947-70E740481C1C}">
+                          <a14:useLocalDpi xmlns:a14="http://schemas.microsoft.com/office/drawing/2010/main" val="0"/>
+                        </a:ext>
+                      </a:extLst>
+                    </a:blip>
+                    <a:stretch>
+                      <a:fillRect/>
+                    </a:stretch>
+                  </pic:blipFill>
+                  <pic:spPr>
+                    <a:xfrm>
+                      <a:off x="0" y="0"/>
+                      <a:ext cx="2342270" cy="819795"/>
+                    </a:xfrm>
+                    <a:prstGeom prst="rect">
+                      <a:avLst/>
+                    </a:prstGeom>
+                  </pic:spPr>
+                </pic:pic>
+              </a:graphicData>
+            </a:graphic>
+          </wp:inline>
+        </w:drawing>
+      </w:r>
+    </w:p>
+    <w:p>
+      <w:pPr>
+        <w:bidi/>
+        <w:rPr>
+          <w:b/>
+          <w:bCs/>
+          <w:sz w:val="24"/>
+          <w:szCs w:val="24"/>
+          <w:u w:val="single"/>
+        </w:rPr>
+      </w:pPr>
+    </w:p>
+    <w:p>
+      <w:pPr>
+        <w:bidi/>
+        <w:rPr>
+          <w:b/>
+          <w:bCs/>
+          <w:sz w:val="24"/>
+          <w:szCs w:val="24"/>
+          <w:u w:val="single"/>
+          <w:rtl/>
+        </w:rPr>
+      </w:pPr>
+      <w:bookmarkStart w:id="0" w:name="_GoBack"/>
+      <w:bookmarkEnd w:id="0"/>
+    </w:p>
+    <w:p>
+      <w:pPr>
+        <w:bidi/>
+        <w:rPr>
+          <w:b/>
+          <w:bCs/>
+          <w:sz w:val="24"/>
+          <w:szCs w:val="24"/>
+          <w:u w:val="single"/>
+          <w:rtl/>
+        </w:rPr>
+      </w:pPr>
+      <w:r>
+        <w:rPr>
+          <w:rFonts w:hint="cs"/>
+          <w:b/>
+          <w:bCs/>
+          <w:sz w:val="24"/>
+          <w:szCs w:val="24"/>
+          <w:u w:val="single"/>
+          <w:rtl/>
+        </w:rPr>
+        <w:t>רקע</w:t>
+      </w:r>
+    </w:p>
+    <w:p>
+      <w:pPr>
+        <w:bidi/>
+        <w:rPr>
+          <w:sz w:val="20"/>
+          <w:szCs w:val="20"/>
+        </w:rPr>
+      </w:pPr>
+      <w:r>
+        <w:rPr>
+          <w:sz w:val="20"/>
+          <w:szCs w:val="20"/>
+        </w:rPr>
+        <w:t>Boost for Facebook</w:t>
+      </w:r>
+      <w:r>
+        <w:rPr>
+          <w:rFonts w:hint="cs"/>
+          <w:sz w:val="20"/>
+          <w:szCs w:val="20"/>
+          <w:rtl/>
+        </w:rPr>
+        <w:t xml:space="preserve"> היא אפליקציה חלונית המתממשקת עם </w:t>
+      </w:r>
+      <w:proofErr w:type="spellStart"/>
+      <w:r>
+        <w:rPr>
+          <w:rFonts w:hint="cs"/>
+          <w:sz w:val="20"/>
+          <w:szCs w:val="20"/>
+          <w:rtl/>
+        </w:rPr>
+        <w:t>פייסבוק</w:t>
+      </w:r>
+      <w:proofErr w:type="spellEnd"/>
+      <w:r>
+        <w:rPr>
+          <w:rFonts w:hint="cs"/>
+          <w:sz w:val="20"/>
+          <w:szCs w:val="20"/>
+          <w:rtl/>
+        </w:rPr>
+        <w:t xml:space="preserve"> המשרתת משתמשים בעלי חשבון אישי (</w:t>
+      </w:r>
+      <w:r>
+        <w:rPr>
+          <w:sz w:val="20"/>
+          <w:szCs w:val="20"/>
+        </w:rPr>
+        <w:t>Personal Account</w:t>
+      </w:r>
+      <w:r>
+        <w:rPr>
+          <w:rFonts w:hint="cs"/>
+          <w:sz w:val="20"/>
+          <w:szCs w:val="20"/>
+          <w:rtl/>
+        </w:rPr>
+        <w:t xml:space="preserve">) הרוצים לקבל נותנים ואנליזות על מנת לשפר חשיפתם לחבריהם </w:t>
+      </w:r>
+      <w:proofErr w:type="spellStart"/>
+      <w:r>
+        <w:rPr>
+          <w:rFonts w:hint="cs"/>
+          <w:sz w:val="20"/>
+          <w:szCs w:val="20"/>
+          <w:rtl/>
+        </w:rPr>
+        <w:t>ועוקביהם</w:t>
+      </w:r>
+      <w:proofErr w:type="spellEnd"/>
+      <w:r>
+        <w:rPr>
+          <w:rFonts w:hint="cs"/>
+          <w:sz w:val="20"/>
+          <w:szCs w:val="20"/>
+          <w:rtl/>
+        </w:rPr>
+        <w:t>.</w:t>
+      </w:r>
+    </w:p>
+    <w:p>
+      <w:pPr>
+        <w:bidi/>
+        <w:rPr>
+          <w:rFonts w:hint="cs"/>
+          <w:sz w:val="24"/>
+          <w:szCs w:val="24"/>
+          <w:u w:val="single"/>
+          <w:rtl/>
+        </w:rPr>
+      </w:pPr>
+    </w:p>
+    <w:p>
+      <w:pPr>
+        <w:bidi/>
+        <w:rPr>
+          <w:b/>
+          <w:bCs/>
+          <w:sz w:val="24"/>
+          <w:szCs w:val="24"/>
+          <w:u w:val="single"/>
+        </w:rPr>
+      </w:pPr>
+    </w:p>
+    <w:p>
+      <w:pPr>
+        <w:bidi/>
+        <w:rPr>
+          <w:b/>
+          <w:bCs/>
+          <w:sz w:val="24"/>
+          <w:szCs w:val="24"/>
+          <w:u w:val="single"/>
+          <w:rtl/>
+        </w:rPr>
+      </w:pPr>
+      <w:r>
+        <w:rPr>
+          <w:rFonts w:hint="cs"/>
+          <w:b/>
+          <w:bCs/>
+          <w:sz w:val="24"/>
+          <w:szCs w:val="24"/>
+          <w:u w:val="single"/>
+          <w:rtl/>
+        </w:rPr>
+        <w:t>הסבר על הפיצ'רים</w:t>
+      </w:r>
+    </w:p>
+    <w:p>
+      <w:pPr>
+        <w:pStyle w:val="ListParagraph"/>
+        <w:numPr>
+          <w:ilvl w:val="0"/>
+          <w:numId w:val="2"/>
+        </w:numPr>
+        <w:bidi/>
+        <w:rPr>
+          <w:b/>
+          <w:bCs/>
+          <w:sz w:val="24"/>
+          <w:szCs w:val="24"/>
+          <w:u w:val="single"/>
+        </w:rPr>
+      </w:pPr>
+      <w:r>
+        <w:rPr>
+          <w:rFonts w:hint="cs"/>
+          <w:sz w:val="20"/>
+          <w:szCs w:val="20"/>
+          <w:u w:val="single"/>
+          <w:rtl/>
+        </w:rPr>
+        <w:t>אנליזת ״הזמן הטוב ביותר״:</w:t>
+      </w:r>
+      <w:r>
+        <w:rPr>
+          <w:rFonts w:hint="cs"/>
+          <w:sz w:val="20"/>
+          <w:szCs w:val="20"/>
+          <w:rtl/>
+        </w:rPr>
+        <w:t xml:space="preserve"> מציאת הזמן הכי טוב לפרסם פוסט בחתך של תמונות, סטטוסים ווידאו. בנוסף לכך, הצגה של מפת חום אשר מציגה את הזמן הטוב ביותר על גבי המפה לפי חתך כולל של כל הפרמטרים המוזכרים לעיל.</w:t>
+      </w:r>
+    </w:p>
+    <w:p>
+      <w:pPr>
+        <w:pStyle w:val="ListParagraph"/>
+        <w:bidi/>
+        <w:rPr>
+          <w:sz w:val="20"/>
+          <w:szCs w:val="20"/>
+        </w:rPr>
+      </w:pPr>
+      <w:r>
+        <w:rPr>
+          <w:rFonts w:hint="cs"/>
+          <w:b/>
+          <w:bCs/>
+          <w:sz w:val="20"/>
+          <w:szCs w:val="20"/>
+          <w:rtl/>
+        </w:rPr>
+        <w:t xml:space="preserve">מיקום : </w:t>
+      </w:r>
+      <w:r>
+        <w:rPr>
+          <w:sz w:val="20"/>
+          <w:szCs w:val="20"/>
+        </w:rPr>
+        <w:t xml:space="preserve">Engine </w:t>
+      </w:r>
+      <w:r>
+        <w:rPr>
+          <w:sz w:val="20"/>
+          <w:szCs w:val="20"/>
+        </w:rPr>
+        <w:sym w:font="Wingdings" w:char="F0E8"/>
+      </w:r>
+      <w:proofErr w:type="spellStart"/>
+      <w:r>
+        <w:rPr>
+          <w:sz w:val="20"/>
+          <w:szCs w:val="20"/>
+        </w:rPr>
+        <w:t>DataClasses</w:t>
+      </w:r>
+      <w:proofErr w:type="spellEnd"/>
+      <w:r>
+        <w:rPr>
+          <w:sz w:val="20"/>
+          <w:szCs w:val="20"/>
+        </w:rPr>
+        <w:sym w:font="Wingdings" w:char="F0E8"/>
+      </w:r>
+      <w:proofErr w:type="spellStart"/>
+      <w:r>
+        <w:rPr>
+          <w:sz w:val="20"/>
+          <w:szCs w:val="20"/>
+        </w:rPr>
+        <w:t>TimeAnalysis</w:t>
+      </w:r>
+      <w:proofErr w:type="spellEnd"/>
+      <w:r>
+        <w:rPr>
+          <w:rFonts w:hint="cs"/>
+          <w:sz w:val="20"/>
+          <w:szCs w:val="20"/>
+          <w:rtl/>
+        </w:rPr>
+        <w:t xml:space="preserve"> </w:t>
+      </w:r>
+      <w:r>
+        <w:rPr>
+          <w:rFonts w:hint="cs"/>
+          <w:b/>
+          <w:bCs/>
+          <w:sz w:val="20"/>
+          <w:szCs w:val="20"/>
+          <w:rtl/>
+        </w:rPr>
+        <w:t xml:space="preserve">, </w:t>
+      </w:r>
+      <w:r>
+        <w:rPr>
+          <w:sz w:val="20"/>
+          <w:szCs w:val="20"/>
+        </w:rPr>
+        <w:t>GUI</w:t>
+      </w:r>
+      <w:r>
+        <w:rPr>
+          <w:sz w:val="20"/>
+          <w:szCs w:val="20"/>
+        </w:rPr>
+        <w:sym w:font="Wingdings" w:char="F0E8"/>
+      </w:r>
+      <w:proofErr w:type="spellStart"/>
+      <w:r>
+        <w:rPr>
+          <w:sz w:val="20"/>
+          <w:szCs w:val="20"/>
+        </w:rPr>
+        <w:t>BestTimes</w:t>
+      </w:r>
+      <w:proofErr w:type="spellEnd"/>
+      <w:r>
+        <w:rPr>
+          <w:sz w:val="20"/>
+          <w:szCs w:val="20"/>
+        </w:rPr>
+        <w:t>, Dashboard</w:t>
+      </w:r>
+    </w:p>
+    <w:p>
+      <w:pPr>
+        <w:pStyle w:val="ListParagraph"/>
+        <w:bidi/>
+        <w:rPr>
+          <w:sz w:val="24"/>
+          <w:szCs w:val="24"/>
+        </w:rPr>
+      </w:pPr>
+    </w:p>
+    <w:p>
+      <w:pPr>
+        <w:pStyle w:val="ListParagraph"/>
+        <w:numPr>
+          <w:ilvl w:val="0"/>
+          <w:numId w:val="2"/>
+        </w:numPr>
+        <w:bidi/>
+        <w:rPr>
+          <w:b/>
+          <w:bCs/>
+          <w:sz w:val="24"/>
+          <w:szCs w:val="24"/>
+          <w:u w:val="single"/>
+        </w:rPr>
+      </w:pPr>
+      <w:r>
+        <w:rPr>
+          <w:rFonts w:hint="cs"/>
+          <w:sz w:val="20"/>
+          <w:szCs w:val="20"/>
+          <w:u w:val="single"/>
+          <w:rtl/>
+        </w:rPr>
+        <w:t>אנליזת ״המעריצים הגדולים ביותר״:</w:t>
+      </w:r>
+      <w:r>
+        <w:rPr>
+          <w:rFonts w:hint="cs"/>
+          <w:sz w:val="24"/>
+          <w:szCs w:val="24"/>
+          <w:rtl/>
+        </w:rPr>
+        <w:t xml:space="preserve"> </w:t>
+      </w:r>
+      <w:r>
+        <w:rPr>
+          <w:rFonts w:hint="cs"/>
+          <w:sz w:val="20"/>
+          <w:szCs w:val="20"/>
+          <w:rtl/>
+        </w:rPr>
+        <w:t xml:space="preserve">מציאת החברים אשר עושים הכי הרבה </w:t>
+      </w:r>
+      <w:proofErr w:type="spellStart"/>
+      <w:r>
+        <w:rPr>
+          <w:rFonts w:hint="cs"/>
+          <w:sz w:val="20"/>
+          <w:szCs w:val="20"/>
+          <w:rtl/>
+        </w:rPr>
+        <w:t>לייקים</w:t>
+      </w:r>
+      <w:proofErr w:type="spellEnd"/>
+      <w:r>
+        <w:rPr>
+          <w:rFonts w:hint="cs"/>
+          <w:sz w:val="20"/>
+          <w:szCs w:val="20"/>
+          <w:rtl/>
+        </w:rPr>
+        <w:t xml:space="preserve"> </w:t>
+      </w:r>
+      <w:proofErr w:type="spellStart"/>
+      <w:r>
+        <w:rPr>
+          <w:rFonts w:hint="cs"/>
+          <w:sz w:val="20"/>
+          <w:szCs w:val="20"/>
+          <w:rtl/>
+        </w:rPr>
+        <w:t>לפוסטים</w:t>
+      </w:r>
+      <w:proofErr w:type="spellEnd"/>
+      <w:r>
+        <w:rPr>
+          <w:rFonts w:hint="cs"/>
+          <w:sz w:val="20"/>
+          <w:szCs w:val="20"/>
+          <w:rtl/>
+        </w:rPr>
+        <w:t xml:space="preserve"> של המשתמש, אותם אנו מגדירים </w:t>
+      </w:r>
+      <w:proofErr w:type="spellStart"/>
+      <w:r>
+        <w:rPr>
+          <w:rFonts w:hint="cs"/>
+          <w:sz w:val="20"/>
+          <w:szCs w:val="20"/>
+          <w:rtl/>
+        </w:rPr>
+        <w:t>כ״מעריצים</w:t>
+      </w:r>
+      <w:proofErr w:type="spellEnd"/>
+      <w:r>
+        <w:rPr>
+          <w:rFonts w:hint="cs"/>
+          <w:sz w:val="20"/>
+          <w:szCs w:val="20"/>
+          <w:rtl/>
+        </w:rPr>
+        <w:t xml:space="preserve"> הגדולים ביותר״ לפי חתך כולל של </w:t>
+      </w:r>
+      <w:proofErr w:type="spellStart"/>
+      <w:r>
+        <w:rPr>
+          <w:rFonts w:hint="cs"/>
+          <w:sz w:val="20"/>
+          <w:szCs w:val="20"/>
+          <w:rtl/>
+        </w:rPr>
+        <w:t>פוסטים</w:t>
+      </w:r>
+      <w:proofErr w:type="spellEnd"/>
+      <w:r>
+        <w:rPr>
+          <w:rFonts w:hint="cs"/>
+          <w:sz w:val="20"/>
+          <w:szCs w:val="20"/>
+          <w:rtl/>
+        </w:rPr>
+        <w:t>.</w:t>
+      </w:r>
+    </w:p>
+    <w:p>
+      <w:pPr>
+        <w:pStyle w:val="ListParagraph"/>
+        <w:bidi/>
+        <w:rPr>
+          <w:sz w:val="20"/>
+          <w:szCs w:val="20"/>
+        </w:rPr>
+      </w:pPr>
+      <w:r>
+        <w:rPr>
+          <w:rFonts w:hint="cs"/>
+          <w:b/>
+          <w:bCs/>
+          <w:sz w:val="20"/>
+          <w:szCs w:val="20"/>
+          <w:rtl/>
+        </w:rPr>
+        <w:t xml:space="preserve">מיקום : </w:t>
+      </w:r>
+      <w:r>
+        <w:rPr>
+          <w:sz w:val="20"/>
+          <w:szCs w:val="20"/>
+        </w:rPr>
+        <w:t xml:space="preserve">Engine </w:t>
+      </w:r>
+      <w:r>
+        <w:rPr>
+          <w:sz w:val="20"/>
+          <w:szCs w:val="20"/>
+        </w:rPr>
+        <w:sym w:font="Wingdings" w:char="F0E8"/>
+      </w:r>
+      <w:proofErr w:type="spellStart"/>
+      <w:r>
+        <w:rPr>
+          <w:sz w:val="20"/>
+          <w:szCs w:val="20"/>
+        </w:rPr>
+        <w:t>DataClasses</w:t>
+      </w:r>
+      <w:proofErr w:type="spellEnd"/>
+      <w:r>
+        <w:rPr>
+          <w:sz w:val="20"/>
+          <w:szCs w:val="20"/>
+        </w:rPr>
+        <w:sym w:font="Wingdings" w:char="F0E8"/>
+      </w:r>
+      <w:r>
+        <w:rPr>
+          <w:sz w:val="24"/>
+          <w:szCs w:val="24"/>
+        </w:rPr>
+        <w:t xml:space="preserve"> </w:t>
+      </w:r>
+      <w:proofErr w:type="spellStart"/>
+      <w:r>
+        <w:rPr>
+          <w:sz w:val="20"/>
+          <w:szCs w:val="20"/>
+        </w:rPr>
+        <w:t>BiggestFanAnalysis</w:t>
+      </w:r>
+      <w:proofErr w:type="spellEnd"/>
+      <w:r>
+        <w:rPr>
+          <w:rFonts w:hint="cs"/>
+          <w:b/>
+          <w:bCs/>
+          <w:sz w:val="20"/>
+          <w:szCs w:val="20"/>
+          <w:rtl/>
+        </w:rPr>
+        <w:t xml:space="preserve">, </w:t>
+      </w:r>
+      <w:r>
+        <w:rPr>
+          <w:sz w:val="20"/>
+          <w:szCs w:val="20"/>
+        </w:rPr>
+        <w:t>GUI</w:t>
+      </w:r>
+      <w:r>
+        <w:rPr>
+          <w:sz w:val="20"/>
+          <w:szCs w:val="20"/>
+        </w:rPr>
+        <w:sym w:font="Wingdings" w:char="F0E8"/>
+      </w:r>
+      <w:r>
+        <w:rPr>
+          <w:sz w:val="20"/>
+          <w:szCs w:val="20"/>
+        </w:rPr>
+        <w:t xml:space="preserve"> </w:t>
+      </w:r>
+      <w:proofErr w:type="spellStart"/>
+      <w:r>
+        <w:rPr>
+          <w:sz w:val="20"/>
+          <w:szCs w:val="20"/>
+        </w:rPr>
+        <w:t>BiggestFans</w:t>
+      </w:r>
+      <w:proofErr w:type="spellEnd"/>
+    </w:p>
+    <w:p>
+      <w:pPr>
+        <w:rPr>
+          <w:b/>
+          <w:bCs/>
+          <w:sz w:val="20"/>
+          <w:szCs w:val="20"/>
+          <w:rtl/>
+        </w:rPr>
+      </w:pPr>
+      <w:r>
+        <w:rPr>
+          <w:b/>
+          <w:bCs/>
+          <w:sz w:val="20"/>
+          <w:szCs w:val="20"/>
+          <w:rtl/>
+        </w:rPr>
+        <w:br w:type="page"/>
+      </w:r>
+    </w:p>
+    <w:p>
+      <w:pPr>
+        <w:pStyle w:val="ListParagraph"/>
+        <w:bidi/>
+        <w:rPr>
+          <w:sz w:val="24"/>
+          <w:szCs w:val="24"/>
+        </w:rPr>
+      </w:pPr>
+    </w:p>
+    <w:p>
+      <w:pPr>
+        <w:rPr>
+          <w:b/>
+          <w:bCs/>
+          <w:sz w:val="24"/>
+          <w:szCs w:val="24"/>
+          <w:u w:val="single"/>
+        </w:rPr>
+      </w:pPr>
+      <w:r>
+        <w:rPr>
+          <w:b/>
+          <w:bCs/>
+          <w:sz w:val="24"/>
+          <w:szCs w:val="24"/>
           <w:u w:val="single"/>
         </w:rPr>
         <w:t>Use Case Diagram</w:t>
@@ -24,14 +693,19 @@
         <w:rPr>
           <w:b/>
           <w:bCs/>
-        </w:rPr>
-      </w:pPr>
-      <w:r>
-        <w:rPr>
-          <w:b/>
-          <w:bCs/>
-        </w:rPr>
-        <w:pict>
+          <w:sz w:val="24"/>
+          <w:szCs w:val="24"/>
+        </w:rPr>
+      </w:pPr>
+      <w:r>
+        <w:rPr>
+          <w:b/>
+          <w:bCs/>
+          <w:noProof/>
+          <w:sz w:val="24"/>
+          <w:szCs w:val="24"/>
+        </w:rPr>
+        <w:pict w14:anchorId="5DD40C3F">
           <v:shapetype id="_x0000_t75" coordsize="21600,21600" o:spt="75" o:preferrelative="t" path="m@4@5l@4@11@9@11@9@5xe" filled="f" stroked="f">
             <v:stroke joinstyle="miter"/>
             <v:formulas>
@@ -51,8 +725,8 @@
             <v:path o:extrusionok="f" gradientshapeok="t" o:connecttype="rect"/>
             <o:lock v:ext="edit" aspectratio="t"/>
           </v:shapetype>
-          <v:shape id="_x0000_i1025" type="#_x0000_t75" style="width:439.5pt;height:261.65pt">
-            <v:imagedata r:id="rId5" o:title="usecase"/>
+          <v:shape id="_x0000_i1026" type="#_x0000_t75" alt="usecase" style="width:483.5pt;height:4in;mso-width-percent:0;mso-height-percent:0;mso-width-percent:0;mso-height-percent:0">
+            <v:imagedata r:id="rId8" o:title="usecase"/>
           </v:shape>
         </w:pict>
       </w:r>
@@ -62,12 +736,16 @@
         <w:rPr>
           <w:b/>
           <w:bCs/>
-        </w:rPr>
-      </w:pPr>
-      <w:r>
-        <w:rPr>
-          <w:b/>
-          <w:bCs/>
+          <w:sz w:val="24"/>
+          <w:szCs w:val="24"/>
+        </w:rPr>
+      </w:pPr>
+      <w:r>
+        <w:rPr>
+          <w:b/>
+          <w:bCs/>
+          <w:sz w:val="24"/>
+          <w:szCs w:val="24"/>
         </w:rPr>
         <w:br w:type="page"/>
       </w:r>
@@ -77,13 +755,17 @@
         <w:rPr>
           <w:b/>
           <w:bCs/>
-          <w:u w:val="single"/>
-        </w:rPr>
-      </w:pPr>
-      <w:r>
-        <w:rPr>
-          <w:b/>
-          <w:bCs/>
+          <w:sz w:val="24"/>
+          <w:szCs w:val="24"/>
+          <w:u w:val="single"/>
+        </w:rPr>
+      </w:pPr>
+      <w:r>
+        <w:rPr>
+          <w:b/>
+          <w:bCs/>
+          <w:sz w:val="24"/>
+          <w:szCs w:val="24"/>
           <w:u w:val="single"/>
         </w:rPr>
         <w:lastRenderedPageBreak/>
@@ -94,10 +776,12 @@
           <w:b/>
           <w:bCs/>
           <w:noProof/>
+          <w:sz w:val="24"/>
+          <w:szCs w:val="24"/>
           <w:u w:val="single"/>
         </w:rPr>
         <w:drawing>
-          <wp:inline distT="0" distB="0" distL="0" distR="0">
+          <wp:inline distT="0" distB="0" distL="0" distR="0" wp14:anchorId="70F83850" wp14:editId="7D954800">
             <wp:extent cx="5943600" cy="5784061"/>
             <wp:effectExtent l="0" t="0" r="0" b="7620"/>
             <wp:docPr id="1" name="תמונה 1" descr="C:\Users\dolev\Desktop\sd\TimeAnalysis.png"/>
@@ -114,7 +798,7 @@
                     </pic:cNvPicPr>
                   </pic:nvPicPr>
                   <pic:blipFill>
-                    <a:blip r:embed="rId6">
+                    <a:blip r:embed="rId9">
                       <a:extLst>
                         <a:ext uri="{28A0092B-C50C-407E-A947-70E740481C1C}">
                           <a14:useLocalDpi xmlns:a14="http://schemas.microsoft.com/office/drawing/2010/main" val="0"/>
@@ -151,17 +835,22 @@
         <w:rPr>
           <w:b/>
           <w:bCs/>
-        </w:rPr>
-      </w:pPr>
-      <w:r>
-        <w:rPr>
-          <w:b/>
-          <w:bCs/>
+          <w:sz w:val="24"/>
+          <w:szCs w:val="24"/>
+        </w:rPr>
+      </w:pPr>
+      <w:r>
+        <w:rPr>
+          <w:b/>
+          <w:bCs/>
+          <w:noProof/>
+          <w:sz w:val="24"/>
+          <w:szCs w:val="24"/>
         </w:rPr>
         <w:lastRenderedPageBreak/>
-        <w:pict>
-          <v:shape id="_x0000_i1026" type="#_x0000_t75" style="width:468pt;height:455.1pt">
-            <v:imagedata r:id="rId7" o:title="Biggest Fan Analysis"/>
+        <w:pict w14:anchorId="62F81A6A">
+          <v:shape id="_x0000_i1025" type="#_x0000_t75" alt="Biggest Fan Analysis" style="width:468pt;height:455.25pt;mso-width-percent:0;mso-height-percent:0;mso-width-percent:0;mso-height-percent:0">
+            <v:imagedata r:id="rId10" o:title="Biggest Fan Analysis"/>
           </v:shape>
         </w:pict>
       </w:r>
@@ -171,12 +860,16 @@
         <w:rPr>
           <w:b/>
           <w:bCs/>
-        </w:rPr>
-      </w:pPr>
-      <w:r>
-        <w:rPr>
-          <w:b/>
-          <w:bCs/>
+          <w:sz w:val="24"/>
+          <w:szCs w:val="24"/>
+        </w:rPr>
+      </w:pPr>
+      <w:r>
+        <w:rPr>
+          <w:b/>
+          <w:bCs/>
+          <w:sz w:val="24"/>
+          <w:szCs w:val="24"/>
         </w:rPr>
         <w:br w:type="page"/>
       </w:r>
@@ -186,13 +879,17 @@
         <w:rPr>
           <w:b/>
           <w:bCs/>
-          <w:u w:val="single"/>
-        </w:rPr>
-      </w:pPr>
-      <w:r>
-        <w:rPr>
-          <w:b/>
-          <w:bCs/>
+          <w:sz w:val="24"/>
+          <w:szCs w:val="24"/>
+          <w:u w:val="single"/>
+        </w:rPr>
+      </w:pPr>
+      <w:r>
+        <w:rPr>
+          <w:b/>
+          <w:bCs/>
+          <w:sz w:val="24"/>
+          <w:szCs w:val="24"/>
           <w:u w:val="single"/>
         </w:rPr>
         <w:lastRenderedPageBreak/>
@@ -204,346 +901,15 @@
         <w:rPr>
           <w:b/>
           <w:bCs/>
-          <w:u w:val="single"/>
-        </w:rPr>
-      </w:pPr>
-      <w:r>
-        <w:rPr>
-          <w:b/>
-          <w:bCs/>
-          <w:u w:val="single"/>
-        </w:rPr>
-        <w:br w:type="page"/>
-      </w:r>
-    </w:p>
-    <w:p>
-      <w:pPr>
-        <w:bidi/>
-        <w:rPr>
-          <w:b/>
-          <w:bCs/>
-          <w:u w:val="single"/>
-          <w:rtl/>
-        </w:rPr>
-      </w:pPr>
-      <w:r>
-        <w:rPr>
-          <w:rFonts w:hint="cs"/>
-          <w:b/>
-          <w:bCs/>
-          <w:u w:val="single"/>
-          <w:rtl/>
-        </w:rPr>
-        <w:lastRenderedPageBreak/>
-        <w:t>הסבר על הפיצ'רים :</w:t>
-      </w:r>
-    </w:p>
-    <w:p>
-      <w:pPr>
-        <w:pStyle w:val="a4"/>
-        <w:numPr>
-          <w:ilvl w:val="0"/>
-          <w:numId w:val="2"/>
-        </w:numPr>
-        <w:bidi/>
-        <w:rPr>
-          <w:b/>
-          <w:bCs/>
-          <w:u w:val="single"/>
-        </w:rPr>
-      </w:pPr>
-      <w:r>
-        <w:rPr>
-          <w:rFonts w:hint="cs"/>
-          <w:sz w:val="18"/>
-          <w:szCs w:val="18"/>
-          <w:u w:val="single"/>
-          <w:rtl/>
-        </w:rPr>
-        <w:t>אנליזת זמן:</w:t>
-      </w:r>
-      <w:r>
-        <w:rPr>
-          <w:rFonts w:hint="cs"/>
-          <w:sz w:val="18"/>
-          <w:szCs w:val="18"/>
-          <w:rtl/>
-        </w:rPr>
-        <w:t xml:space="preserve"> מציאת הזמן הכי טוב לפרסם פוסט בחתך של תמונות, סטטוסים ווידאו. בנוסף לכך, הצגה של מפת חום אשר מציגה את הזמן הטוב ביותר על גבי המפה לפי חתך כולל של כל הפרמטרים המוזכרים לעיל.</w:t>
-      </w:r>
-    </w:p>
-    <w:p>
-      <w:pPr>
-        <w:pStyle w:val="a4"/>
-        <w:bidi/>
-      </w:pPr>
-      <w:r>
-        <w:rPr>
-          <w:rFonts w:hint="cs"/>
-          <w:b/>
-          <w:bCs/>
-          <w:sz w:val="18"/>
-          <w:szCs w:val="18"/>
-          <w:rtl/>
-        </w:rPr>
-        <w:t xml:space="preserve">מיקום : </w:t>
-      </w:r>
-      <w:r>
-        <w:rPr>
-          <w:sz w:val="18"/>
-          <w:szCs w:val="18"/>
-        </w:rPr>
-        <w:t xml:space="preserve">Engine </w:t>
-      </w:r>
-      <w:r>
-        <w:rPr>
-          <w:sz w:val="18"/>
-          <w:szCs w:val="18"/>
-        </w:rPr>
-        <w:sym w:font="Wingdings" w:char="F0E8"/>
-      </w:r>
-      <w:proofErr w:type="spellStart"/>
-      <w:r>
-        <w:rPr>
-          <w:sz w:val="18"/>
-          <w:szCs w:val="18"/>
-        </w:rPr>
-        <w:t>DataClasses</w:t>
-      </w:r>
-      <w:proofErr w:type="spellEnd"/>
-      <w:r>
-        <w:rPr>
-          <w:sz w:val="18"/>
-          <w:szCs w:val="18"/>
-        </w:rPr>
-        <w:sym w:font="Wingdings" w:char="F0E8"/>
-      </w:r>
-      <w:proofErr w:type="spellStart"/>
-      <w:r>
-        <w:rPr>
-          <w:sz w:val="18"/>
-          <w:szCs w:val="18"/>
-        </w:rPr>
-        <w:t>TimeAnalysis</w:t>
-      </w:r>
-      <w:proofErr w:type="spellEnd"/>
-      <w:r>
-        <w:rPr>
-          <w:rFonts w:hint="cs"/>
-          <w:sz w:val="18"/>
-          <w:szCs w:val="18"/>
-          <w:rtl/>
-        </w:rPr>
-        <w:t xml:space="preserve"> </w:t>
-      </w:r>
-      <w:r>
-        <w:rPr>
-          <w:rFonts w:hint="cs"/>
-          <w:b/>
-          <w:bCs/>
-          <w:sz w:val="18"/>
-          <w:szCs w:val="18"/>
-          <w:rtl/>
-        </w:rPr>
-        <w:t xml:space="preserve">, </w:t>
-      </w:r>
-      <w:r>
-        <w:rPr>
-          <w:sz w:val="18"/>
-          <w:szCs w:val="18"/>
-        </w:rPr>
-        <w:t>GUI</w:t>
-      </w:r>
-      <w:r>
-        <w:rPr>
-          <w:sz w:val="18"/>
-          <w:szCs w:val="18"/>
-        </w:rPr>
-        <w:sym w:font="Wingdings" w:char="F0E8"/>
-      </w:r>
-      <w:proofErr w:type="spellStart"/>
-      <w:r>
-        <w:rPr>
-          <w:sz w:val="18"/>
-          <w:szCs w:val="18"/>
-        </w:rPr>
-        <w:t>BestTimes</w:t>
-      </w:r>
-      <w:proofErr w:type="spellEnd"/>
-      <w:r>
-        <w:rPr>
-          <w:sz w:val="18"/>
-          <w:szCs w:val="18"/>
-        </w:rPr>
-        <w:t xml:space="preserve">, </w:t>
-      </w:r>
-      <w:proofErr w:type="spellStart"/>
-      <w:r>
-        <w:rPr>
-          <w:sz w:val="18"/>
-          <w:szCs w:val="18"/>
-        </w:rPr>
-        <w:t>DashBoard</w:t>
-      </w:r>
-      <w:proofErr w:type="spellEnd"/>
-    </w:p>
-    <w:p>
-      <w:pPr>
-        <w:pStyle w:val="a4"/>
-        <w:numPr>
-          <w:ilvl w:val="0"/>
-          <w:numId w:val="2"/>
-        </w:numPr>
-        <w:bidi/>
-        <w:rPr>
-          <w:b/>
-          <w:bCs/>
-          <w:u w:val="single"/>
-        </w:rPr>
-      </w:pPr>
-      <w:r>
-        <w:rPr>
-          <w:rFonts w:hint="cs"/>
-          <w:sz w:val="18"/>
-          <w:szCs w:val="18"/>
-          <w:u w:val="single"/>
-          <w:rtl/>
-        </w:rPr>
-        <w:t>אנליזת חברים טובים ביותר:</w:t>
-      </w:r>
-      <w:r>
-        <w:rPr>
-          <w:rFonts w:hint="cs"/>
-          <w:rtl/>
-        </w:rPr>
-        <w:t xml:space="preserve"> </w:t>
-      </w:r>
-      <w:r>
-        <w:rPr>
-          <w:rFonts w:hint="cs"/>
-          <w:sz w:val="18"/>
-          <w:szCs w:val="18"/>
-          <w:rtl/>
-        </w:rPr>
-        <w:t>מציאת החברים הכי טובים (אשר שווה להגיב להם בחזרה , או שווה להתייחס אליהם בפוסטים ) לפי חתכך כולל של פוסטים.</w:t>
-      </w:r>
-    </w:p>
-    <w:p>
-      <w:pPr>
-        <w:pStyle w:val="a4"/>
-        <w:bidi/>
-      </w:pPr>
-      <w:r>
-        <w:rPr>
-          <w:rFonts w:hint="cs"/>
-          <w:b/>
-          <w:bCs/>
-          <w:sz w:val="18"/>
-          <w:szCs w:val="18"/>
-          <w:rtl/>
-        </w:rPr>
-        <w:t xml:space="preserve">מיקום : </w:t>
-      </w:r>
-      <w:r>
-        <w:rPr>
-          <w:sz w:val="18"/>
-          <w:szCs w:val="18"/>
-        </w:rPr>
-        <w:t xml:space="preserve">Engine </w:t>
-      </w:r>
-      <w:r>
-        <w:rPr>
-          <w:sz w:val="18"/>
-          <w:szCs w:val="18"/>
-        </w:rPr>
-        <w:sym w:font="Wingdings" w:char="F0E8"/>
-      </w:r>
-      <w:proofErr w:type="spellStart"/>
-      <w:r>
-        <w:rPr>
-          <w:sz w:val="18"/>
-          <w:szCs w:val="18"/>
-        </w:rPr>
-        <w:t>DataClasses</w:t>
-      </w:r>
-      <w:proofErr w:type="spellEnd"/>
-      <w:r>
-        <w:rPr>
-          <w:sz w:val="18"/>
-          <w:szCs w:val="18"/>
-        </w:rPr>
-        <w:sym w:font="Wingdings" w:char="F0E8"/>
-      </w:r>
-      <w:r>
-        <w:t xml:space="preserve"> </w:t>
-      </w:r>
-      <w:proofErr w:type="spellStart"/>
-      <w:r>
-        <w:rPr>
-          <w:sz w:val="18"/>
-          <w:szCs w:val="18"/>
-        </w:rPr>
-        <w:t>BiggestFanAnalysis</w:t>
-      </w:r>
-      <w:proofErr w:type="spellEnd"/>
-      <w:r>
-        <w:rPr>
-          <w:rFonts w:hint="cs"/>
-          <w:b/>
-          <w:bCs/>
-          <w:sz w:val="18"/>
-          <w:szCs w:val="18"/>
-          <w:rtl/>
-        </w:rPr>
-        <w:t xml:space="preserve">, </w:t>
-      </w:r>
-      <w:r>
-        <w:rPr>
-          <w:sz w:val="18"/>
-          <w:szCs w:val="18"/>
-        </w:rPr>
-        <w:t>GUI</w:t>
-      </w:r>
-      <w:r>
-        <w:rPr>
-          <w:sz w:val="18"/>
-          <w:szCs w:val="18"/>
-        </w:rPr>
-        <w:sym w:font="Wingdings" w:char="F0E8"/>
-      </w:r>
-      <w:r>
-        <w:rPr>
-          <w:sz w:val="18"/>
-          <w:szCs w:val="18"/>
-        </w:rPr>
-        <w:t xml:space="preserve"> </w:t>
-      </w:r>
-      <w:proofErr w:type="spellStart"/>
-      <w:r>
-        <w:rPr>
-          <w:sz w:val="18"/>
-          <w:szCs w:val="18"/>
-        </w:rPr>
-        <w:t>BiggestFans</w:t>
-      </w:r>
-      <w:proofErr w:type="spellEnd"/>
-    </w:p>
-    <w:p>
-      <w:pPr>
-        <w:pStyle w:val="a4"/>
-        <w:bidi/>
-        <w:rPr>
-          <w:rFonts w:hint="cs"/>
-          <w:b/>
-          <w:bCs/>
-          <w:u w:val="single"/>
-          <w:rtl/>
-        </w:rPr>
-      </w:pPr>
-      <w:bookmarkStart w:id="0" w:name="_GoBack"/>
-      <w:bookmarkEnd w:id="0"/>
+          <w:sz w:val="24"/>
+          <w:szCs w:val="24"/>
+          <w:u w:val="single"/>
+          <w:rtl/>
+        </w:rPr>
+      </w:pPr>
     </w:p>
     <w:sectPr>
+      <w:footerReference w:type="default" r:id="rId11"/>
       <w:pgSz w:w="12240" w:h="15840"/>
       <w:pgMar w:top="1440" w:right="1440" w:bottom="1440" w:left="1440" w:header="720" w:footer="720" w:gutter="0"/>
       <w:cols w:space="720"/>
@@ -553,8 +919,120 @@
 </w:document>
 </file>
 
+<file path=word/endnotes.xml><?xml version="1.0" encoding="utf-8"?>
+<w:endnotes xmlns:wpc="http://schemas.microsoft.com/office/word/2010/wordprocessingCanvas" xmlns:cx="http://schemas.microsoft.com/office/drawing/2014/chartex" xmlns:cx1="http://schemas.microsoft.com/office/drawing/2015/9/8/chartex" xmlns:cx2="http://schemas.microsoft.com/office/drawing/2015/10/21/chartex" xmlns:cx3="http://schemas.microsoft.com/office/drawing/2016/5/9/chartex" xmlns:cx4="http://schemas.microsoft.com/office/drawing/2016/5/10/chartex" xmlns:cx5="http://schemas.microsoft.com/office/drawing/2016/5/11/chartex" xmlns:cx6="http://schemas.microsoft.com/office/drawing/2016/5/12/chartex" xmlns:cx7="http://schemas.microsoft.com/office/drawing/2016/5/13/chartex" xmlns:cx8="http://schemas.microsoft.com/office/drawing/2016/5/14/chartex" xmlns:mc="http://schemas.openxmlformats.org/markup-compatibility/2006" xmlns:aink="http://schemas.microsoft.com/office/drawing/2016/ink" xmlns:am3d="http://schemas.microsoft.com/office/drawing/2017/model3d" xmlns:o="urn:schemas-microsoft-com:office:office" xmlns:r="http://schemas.openxmlformats.org/officeDocument/2006/relationships" xmlns:m="http://schemas.openxmlformats.org/officeDocument/2006/math" xmlns:v="urn:schemas-microsoft-com:vml" xmlns:wp14="http://schemas.microsoft.com/office/word/2010/wordprocessingDrawing" xmlns:wp="http://schemas.openxmlformats.org/drawingml/2006/wordprocessingDrawing" xmlns:w10="urn:schemas-microsoft-com:office:word" xmlns:w="http://schemas.openxmlformats.org/wordprocessingml/2006/main" xmlns:w14="http://schemas.microsoft.com/office/word/2010/wordml" xmlns:w15="http://schemas.microsoft.com/office/word/2012/wordml" xmlns:w16cid="http://schemas.microsoft.com/office/word/2016/wordml/cid" xmlns:w16se="http://schemas.microsoft.com/office/word/2015/wordml/symex" xmlns:wpg="http://schemas.microsoft.com/office/word/2010/wordprocessingGroup" xmlns:wpi="http://schemas.microsoft.com/office/word/2010/wordprocessingInk" xmlns:wne="http://schemas.microsoft.com/office/word/2006/wordml" xmlns:wps="http://schemas.microsoft.com/office/word/2010/wordprocessingShape" mc:Ignorable="w14 w15 w16se w16cid wp14">
+  <w:endnote w:type="separator" w:id="-1">
+    <w:p>
+      <w:pPr>
+        <w:spacing w:after="0" w:line="240" w:lineRule="auto"/>
+      </w:pPr>
+      <w:r>
+        <w:separator/>
+      </w:r>
+    </w:p>
+  </w:endnote>
+  <w:endnote w:type="continuationSeparator" w:id="0">
+    <w:p>
+      <w:pPr>
+        <w:spacing w:after="0" w:line="240" w:lineRule="auto"/>
+      </w:pPr>
+      <w:r>
+        <w:continuationSeparator/>
+      </w:r>
+    </w:p>
+  </w:endnote>
+</w:endnotes>
+</file>
+
+<file path=word/footer1.xml><?xml version="1.0" encoding="utf-8"?>
+<w:ftr xmlns:wpc="http://schemas.microsoft.com/office/word/2010/wordprocessingCanvas" xmlns:cx="http://schemas.microsoft.com/office/drawing/2014/chartex" xmlns:cx1="http://schemas.microsoft.com/office/drawing/2015/9/8/chartex" xmlns:cx2="http://schemas.microsoft.com/office/drawing/2015/10/21/chartex" xmlns:cx3="http://schemas.microsoft.com/office/drawing/2016/5/9/chartex" xmlns:cx4="http://schemas.microsoft.com/office/drawing/2016/5/10/chartex" xmlns:cx5="http://schemas.microsoft.com/office/drawing/2016/5/11/chartex" xmlns:cx6="http://schemas.microsoft.com/office/drawing/2016/5/12/chartex" xmlns:cx7="http://schemas.microsoft.com/office/drawing/2016/5/13/chartex" xmlns:cx8="http://schemas.microsoft.com/office/drawing/2016/5/14/chartex" xmlns:mc="http://schemas.openxmlformats.org/markup-compatibility/2006" xmlns:aink="http://schemas.microsoft.com/office/drawing/2016/ink" xmlns:am3d="http://schemas.microsoft.com/office/drawing/2017/model3d" xmlns:o="urn:schemas-microsoft-com:office:office" xmlns:r="http://schemas.openxmlformats.org/officeDocument/2006/relationships" xmlns:m="http://schemas.openxmlformats.org/officeDocument/2006/math" xmlns:v="urn:schemas-microsoft-com:vml" xmlns:wp14="http://schemas.microsoft.com/office/word/2010/wordprocessingDrawing" xmlns:wp="http://schemas.openxmlformats.org/drawingml/2006/wordprocessingDrawing" xmlns:w10="urn:schemas-microsoft-com:office:word" xmlns:w="http://schemas.openxmlformats.org/wordprocessingml/2006/main" xmlns:w14="http://schemas.microsoft.com/office/word/2010/wordml" xmlns:w15="http://schemas.microsoft.com/office/word/2012/wordml" xmlns:w16cid="http://schemas.microsoft.com/office/word/2016/wordml/cid" xmlns:w16se="http://schemas.microsoft.com/office/word/2015/wordml/symex" xmlns:wpg="http://schemas.microsoft.com/office/word/2010/wordprocessingGroup" xmlns:wpi="http://schemas.microsoft.com/office/word/2010/wordprocessingInk" xmlns:wne="http://schemas.microsoft.com/office/word/2006/wordml" xmlns:wps="http://schemas.microsoft.com/office/word/2010/wordprocessingShape" mc:Ignorable="w14 w15 w16se w16cid wp14">
+  <w:p>
+    <w:pPr>
+      <w:pStyle w:val="Footer"/>
+      <w:jc w:val="center"/>
+      <w:rPr>
+        <w:color w:val="213459"/>
+        <w:sz w:val="16"/>
+        <w:szCs w:val="16"/>
+      </w:rPr>
+    </w:pPr>
+    <w:r>
+      <w:rPr>
+        <w:b/>
+        <w:bCs/>
+        <w:color w:val="213459"/>
+        <w:sz w:val="16"/>
+        <w:szCs w:val="16"/>
+      </w:rPr>
+      <w:t>Boost for Facebook</w:t>
+    </w:r>
+    <w:r>
+      <w:rPr>
+        <w:color w:val="213459"/>
+        <w:sz w:val="16"/>
+        <w:szCs w:val="16"/>
+      </w:rPr>
+      <w:t xml:space="preserve"> | Created by: Idan Ram &amp; </w:t>
+    </w:r>
+    <w:proofErr w:type="spellStart"/>
+    <w:r>
+      <w:rPr>
+        <w:color w:val="213459"/>
+        <w:sz w:val="16"/>
+        <w:szCs w:val="16"/>
+      </w:rPr>
+      <w:t>Dolev</w:t>
+    </w:r>
+    <w:proofErr w:type="spellEnd"/>
+    <w:r>
+      <w:rPr>
+        <w:color w:val="213459"/>
+        <w:sz w:val="16"/>
+        <w:szCs w:val="16"/>
+      </w:rPr>
+      <w:t xml:space="preserve"> </w:t>
+    </w:r>
+    <w:proofErr w:type="spellStart"/>
+    <w:r>
+      <w:rPr>
+        <w:color w:val="213459"/>
+        <w:sz w:val="16"/>
+        <w:szCs w:val="16"/>
+      </w:rPr>
+      <w:t>Attiya</w:t>
+    </w:r>
+    <w:proofErr w:type="spellEnd"/>
+  </w:p>
+</w:ftr>
+</file>
+
+<file path=word/footnotes.xml><?xml version="1.0" encoding="utf-8"?>
+<w:footnotes xmlns:wpc="http://schemas.microsoft.com/office/word/2010/wordprocessingCanvas" xmlns:cx="http://schemas.microsoft.com/office/drawing/2014/chartex" xmlns:cx1="http://schemas.microsoft.com/office/drawing/2015/9/8/chartex" xmlns:cx2="http://schemas.microsoft.com/office/drawing/2015/10/21/chartex" xmlns:cx3="http://schemas.microsoft.com/office/drawing/2016/5/9/chartex" xmlns:cx4="http://schemas.microsoft.com/office/drawing/2016/5/10/chartex" xmlns:cx5="http://schemas.microsoft.com/office/drawing/2016/5/11/chartex" xmlns:cx6="http://schemas.microsoft.com/office/drawing/2016/5/12/chartex" xmlns:cx7="http://schemas.microsoft.com/office/drawing/2016/5/13/chartex" xmlns:cx8="http://schemas.microsoft.com/office/drawing/2016/5/14/chartex" xmlns:mc="http://schemas.openxmlformats.org/markup-compatibility/2006" xmlns:aink="http://schemas.microsoft.com/office/drawing/2016/ink" xmlns:am3d="http://schemas.microsoft.com/office/drawing/2017/model3d" xmlns:o="urn:schemas-microsoft-com:office:office" xmlns:r="http://schemas.openxmlformats.org/officeDocument/2006/relationships" xmlns:m="http://schemas.openxmlformats.org/officeDocument/2006/math" xmlns:v="urn:schemas-microsoft-com:vml" xmlns:wp14="http://schemas.microsoft.com/office/word/2010/wordprocessingDrawing" xmlns:wp="http://schemas.openxmlformats.org/drawingml/2006/wordprocessingDrawing" xmlns:w10="urn:schemas-microsoft-com:office:word" xmlns:w="http://schemas.openxmlformats.org/wordprocessingml/2006/main" xmlns:w14="http://schemas.microsoft.com/office/word/2010/wordml" xmlns:w15="http://schemas.microsoft.com/office/word/2012/wordml" xmlns:w16cid="http://schemas.microsoft.com/office/word/2016/wordml/cid" xmlns:w16se="http://schemas.microsoft.com/office/word/2015/wordml/symex" xmlns:wpg="http://schemas.microsoft.com/office/word/2010/wordprocessingGroup" xmlns:wpi="http://schemas.microsoft.com/office/word/2010/wordprocessingInk" xmlns:wne="http://schemas.microsoft.com/office/word/2006/wordml" xmlns:wps="http://schemas.microsoft.com/office/word/2010/wordprocessingShape" mc:Ignorable="w14 w15 w16se w16cid wp14">
+  <w:footnote w:type="separator" w:id="-1">
+    <w:p>
+      <w:pPr>
+        <w:spacing w:after="0" w:line="240" w:lineRule="auto"/>
+      </w:pPr>
+      <w:r>
+        <w:separator/>
+      </w:r>
+    </w:p>
+  </w:footnote>
+  <w:footnote w:type="continuationSeparator" w:id="0">
+    <w:p>
+      <w:pPr>
+        <w:spacing w:after="0" w:line="240" w:lineRule="auto"/>
+      </w:pPr>
+      <w:r>
+        <w:continuationSeparator/>
+      </w:r>
+    </w:p>
+  </w:footnote>
+</w:footnotes>
+</file>
+
 <file path=word/numbering.xml><?xml version="1.0" encoding="utf-8"?>
-<w:numbering xmlns:wpc="http://schemas.microsoft.com/office/word/2010/wordprocessingCanvas" xmlns:cx="http://schemas.microsoft.com/office/drawing/2014/chartex" xmlns:cx1="http://schemas.microsoft.com/office/drawing/2015/9/8/chartex" xmlns:mc="http://schemas.openxmlformats.org/markup-compatibility/2006" xmlns:o="urn:schemas-microsoft-com:office:office" xmlns:r="http://schemas.openxmlformats.org/officeDocument/2006/relationships" xmlns:m="http://schemas.openxmlformats.org/officeDocument/2006/math" xmlns:v="urn:schemas-microsoft-com:vml" xmlns:wp14="http://schemas.microsoft.com/office/word/2010/wordprocessingDrawing" xmlns:wp="http://schemas.openxmlformats.org/drawingml/2006/wordprocessingDrawing" xmlns:w10="urn:schemas-microsoft-com:office:word" xmlns:w="http://schemas.openxmlformats.org/wordprocessingml/2006/main" xmlns:w14="http://schemas.microsoft.com/office/word/2010/wordml" xmlns:w15="http://schemas.microsoft.com/office/word/2012/wordml" xmlns:w16se="http://schemas.microsoft.com/office/word/2015/wordml/symex" xmlns:wpg="http://schemas.microsoft.com/office/word/2010/wordprocessingGroup" xmlns:wpi="http://schemas.microsoft.com/office/word/2010/wordprocessingInk" xmlns:wne="http://schemas.microsoft.com/office/word/2006/wordml" xmlns:wps="http://schemas.microsoft.com/office/word/2010/wordprocessingShape" mc:Ignorable="w14 w15 w16se wp14">
+<w:numbering xmlns:wpc="http://schemas.microsoft.com/office/word/2010/wordprocessingCanvas" xmlns:cx="http://schemas.microsoft.com/office/drawing/2014/chartex" xmlns:cx1="http://schemas.microsoft.com/office/drawing/2015/9/8/chartex" xmlns:cx2="http://schemas.microsoft.com/office/drawing/2015/10/21/chartex" xmlns:cx3="http://schemas.microsoft.com/office/drawing/2016/5/9/chartex" xmlns:cx4="http://schemas.microsoft.com/office/drawing/2016/5/10/chartex" xmlns:cx5="http://schemas.microsoft.com/office/drawing/2016/5/11/chartex" xmlns:cx6="http://schemas.microsoft.com/office/drawing/2016/5/12/chartex" xmlns:cx7="http://schemas.microsoft.com/office/drawing/2016/5/13/chartex" xmlns:cx8="http://schemas.microsoft.com/office/drawing/2016/5/14/chartex" xmlns:mc="http://schemas.openxmlformats.org/markup-compatibility/2006" xmlns:aink="http://schemas.microsoft.com/office/drawing/2016/ink" xmlns:am3d="http://schemas.microsoft.com/office/drawing/2017/model3d" xmlns:o="urn:schemas-microsoft-com:office:office" xmlns:r="http://schemas.openxmlformats.org/officeDocument/2006/relationships" xmlns:m="http://schemas.openxmlformats.org/officeDocument/2006/math" xmlns:v="urn:schemas-microsoft-com:vml" xmlns:wp14="http://schemas.microsoft.com/office/word/2010/wordprocessingDrawing" xmlns:wp="http://schemas.openxmlformats.org/drawingml/2006/wordprocessingDrawing" xmlns:w10="urn:schemas-microsoft-com:office:word" xmlns:w="http://schemas.openxmlformats.org/wordprocessingml/2006/main" xmlns:w14="http://schemas.microsoft.com/office/word/2010/wordml" xmlns:w15="http://schemas.microsoft.com/office/word/2012/wordml" xmlns:w16cid="http://schemas.microsoft.com/office/word/2016/wordml/cid" xmlns:w16se="http://schemas.microsoft.com/office/word/2015/wordml/symex" xmlns:wpg="http://schemas.microsoft.com/office/word/2010/wordprocessingGroup" xmlns:wpi="http://schemas.microsoft.com/office/word/2010/wordprocessingInk" xmlns:wne="http://schemas.microsoft.com/office/word/2006/wordml" xmlns:wps="http://schemas.microsoft.com/office/word/2010/wordprocessingShape" mc:Ignorable="w14 w15 w16se w16cid wp14">
   <w:abstractNum w:abstractNumId="0" w15:restartNumberingAfterBreak="0">
     <w:nsid w:val="114F46E7"/>
     <w:multiLevelType w:val="hybridMultilevel"/>
@@ -751,7 +1229,7 @@
 </file>
 
 <file path=word/styles.xml><?xml version="1.0" encoding="utf-8"?>
-<w:styles xmlns:mc="http://schemas.openxmlformats.org/markup-compatibility/2006" xmlns:r="http://schemas.openxmlformats.org/officeDocument/2006/relationships" xmlns:w="http://schemas.openxmlformats.org/wordprocessingml/2006/main" xmlns:w14="http://schemas.microsoft.com/office/word/2010/wordml" xmlns:w15="http://schemas.microsoft.com/office/word/2012/wordml" xmlns:w16se="http://schemas.microsoft.com/office/word/2015/wordml/symex" mc:Ignorable="w14 w15 w16se">
+<w:styles xmlns:mc="http://schemas.openxmlformats.org/markup-compatibility/2006" xmlns:r="http://schemas.openxmlformats.org/officeDocument/2006/relationships" xmlns:w="http://schemas.openxmlformats.org/wordprocessingml/2006/main" xmlns:w14="http://schemas.microsoft.com/office/word/2010/wordml" xmlns:w15="http://schemas.microsoft.com/office/word/2012/wordml" xmlns:w16cid="http://schemas.microsoft.com/office/word/2016/wordml/cid" xmlns:w16se="http://schemas.microsoft.com/office/word/2015/wordml/symex" mc:Ignorable="w14 w15 w16se w16cid">
   <w:docDefaults>
     <w:rPrDefault>
       <w:rPr>
@@ -767,7 +1245,7 @@
       </w:pPr>
     </w:pPrDefault>
   </w:docDefaults>
-  <w:latentStyles w:defLockedState="0" w:defUIPriority="99" w:defSemiHidden="0" w:defUnhideWhenUsed="0" w:defQFormat="0" w:count="371">
+  <w:latentStyles w:defLockedState="0" w:defUIPriority="99" w:defSemiHidden="0" w:defUnhideWhenUsed="0" w:defQFormat="0" w:count="377">
     <w:lsdException w:name="Normal" w:uiPriority="0" w:qFormat="1"/>
     <w:lsdException w:name="heading 1" w:uiPriority="9" w:qFormat="1"/>
     <w:lsdException w:name="heading 2" w:semiHidden="1" w:uiPriority="9" w:unhideWhenUsed="1" w:qFormat="1"/>
@@ -915,11 +1393,8 @@
     <w:lsdException w:name="Table 3D effects 3" w:semiHidden="1" w:unhideWhenUsed="1"/>
     <w:lsdException w:name="Table Contemporary" w:semiHidden="1" w:unhideWhenUsed="1"/>
     <w:lsdException w:name="Table Elegant" w:semiHidden="1" w:unhideWhenUsed="1"/>
-    <w:lsdException w:name="Table Professional" w:semiHidden="1" w:unhideWhenUsed="1"/>
     <w:lsdException w:name="Table Subtle 1" w:semiHidden="1" w:unhideWhenUsed="1"/>
     <w:lsdException w:name="Table Subtle 2" w:semiHidden="1" w:unhideWhenUsed="1"/>
-    <w:lsdException w:name="Table Web 1" w:semiHidden="1" w:unhideWhenUsed="1"/>
-    <w:lsdException w:name="Table Web 2" w:semiHidden="1" w:unhideWhenUsed="1"/>
     <w:lsdException w:name="Table Web 3" w:semiHidden="1" w:unhideWhenUsed="1"/>
     <w:lsdException w:name="Balloon Text" w:semiHidden="1" w:unhideWhenUsed="1"/>
     <w:lsdException w:name="Table Grid" w:uiPriority="39"/>
@@ -1139,18 +1614,25 @@
     <w:lsdException w:name="List Table 5 Dark Accent 6" w:uiPriority="50"/>
     <w:lsdException w:name="List Table 6 Colorful Accent 6" w:uiPriority="51"/>
     <w:lsdException w:name="List Table 7 Colorful Accent 6" w:uiPriority="52"/>
+    <w:lsdException w:name="Mention" w:semiHidden="1" w:unhideWhenUsed="1"/>
+    <w:lsdException w:name="Smart Hyperlink" w:semiHidden="1" w:unhideWhenUsed="1"/>
+    <w:lsdException w:name="Hashtag" w:semiHidden="1" w:unhideWhenUsed="1"/>
+    <w:lsdException w:name="Unresolved Mention" w:semiHidden="1" w:unhideWhenUsed="1"/>
+    <w:lsdException w:name="Smart Link" w:semiHidden="1" w:unhideWhenUsed="1"/>
+    <w:lsdException w:name="Smart Link Error" w:semiHidden="1" w:unhideWhenUsed="1"/>
   </w:latentStyles>
-  <w:style w:type="paragraph" w:default="1" w:styleId="a0">
+  <w:style w:type="paragraph" w:default="1" w:styleId="Normal">
     <w:name w:val="Normal"/>
     <w:qFormat/>
+    <w:rsid w:val="001823CE"/>
   </w:style>
-  <w:style w:type="character" w:default="1" w:styleId="a1">
+  <w:style w:type="character" w:default="1" w:styleId="DefaultParagraphFont">
     <w:name w:val="Default Paragraph Font"/>
     <w:uiPriority w:val="1"/>
     <w:semiHidden/>
     <w:unhideWhenUsed/>
   </w:style>
-  <w:style w:type="table" w:default="1" w:styleId="a2">
+  <w:style w:type="table" w:default="1" w:styleId="TableNormal">
     <w:name w:val="Normal Table"/>
     <w:uiPriority w:val="99"/>
     <w:semiHidden/>
@@ -1165,7 +1647,7 @@
       </w:tblCellMar>
     </w:tblPr>
   </w:style>
-  <w:style w:type="numbering" w:default="1" w:styleId="a3">
+  <w:style w:type="numbering" w:default="1" w:styleId="NoList">
     <w:name w:val="No List"/>
     <w:uiPriority w:val="99"/>
     <w:semiHidden/>
@@ -1181,9 +1663,9 @@
       </w:numPr>
     </w:pPr>
   </w:style>
-  <w:style w:type="paragraph" w:styleId="a4">
+  <w:style w:type="paragraph" w:styleId="ListParagraph">
     <w:name w:val="List Paragraph"/>
-    <w:basedOn w:val="a0"/>
+    <w:basedOn w:val="Normal"/>
     <w:uiPriority w:val="34"/>
     <w:qFormat/>
     <w:rsid w:val="00803C5F"/>
@@ -1191,6 +1673,50 @@
       <w:ind w:left="720"/>
       <w:contextualSpacing/>
     </w:pPr>
+  </w:style>
+  <w:style w:type="paragraph" w:styleId="Header">
+    <w:name w:val="header"/>
+    <w:basedOn w:val="Normal"/>
+    <w:link w:val="HeaderChar"/>
+    <w:uiPriority w:val="99"/>
+    <w:unhideWhenUsed/>
+    <w:rsid w:val="00E767AB"/>
+    <w:pPr>
+      <w:tabs>
+        <w:tab w:val="center" w:pos="4680"/>
+        <w:tab w:val="right" w:pos="9360"/>
+      </w:tabs>
+      <w:spacing w:after="0" w:line="240" w:lineRule="auto"/>
+    </w:pPr>
+  </w:style>
+  <w:style w:type="character" w:customStyle="1" w:styleId="HeaderChar">
+    <w:name w:val="Header Char"/>
+    <w:basedOn w:val="DefaultParagraphFont"/>
+    <w:link w:val="Header"/>
+    <w:uiPriority w:val="99"/>
+    <w:rsid w:val="00E767AB"/>
+  </w:style>
+  <w:style w:type="paragraph" w:styleId="Footer">
+    <w:name w:val="footer"/>
+    <w:basedOn w:val="Normal"/>
+    <w:link w:val="FooterChar"/>
+    <w:uiPriority w:val="99"/>
+    <w:unhideWhenUsed/>
+    <w:rsid w:val="00E767AB"/>
+    <w:pPr>
+      <w:tabs>
+        <w:tab w:val="center" w:pos="4680"/>
+        <w:tab w:val="right" w:pos="9360"/>
+      </w:tabs>
+      <w:spacing w:after="0" w:line="240" w:lineRule="auto"/>
+    </w:pPr>
+  </w:style>
+  <w:style w:type="character" w:customStyle="1" w:styleId="FooterChar">
+    <w:name w:val="Footer Char"/>
+    <w:basedOn w:val="DefaultParagraphFont"/>
+    <w:link w:val="Footer"/>
+    <w:uiPriority w:val="99"/>
+    <w:rsid w:val="00E767AB"/>
   </w:style>
 </w:styles>
 </file>

</xml_diff>

<commit_message>
Update A20 EX01 Idan 203315098 Dolev 205811797.docx
</commit_message>
<xml_diff>
--- a/A20 EX01 Idan 203315098 Dolev 205811797/A20 EX01 Idan 203315098 Dolev 205811797.docx
+++ b/A20 EX01 Idan 203315098 Dolev 205811797/A20 EX01 Idan 203315098 Dolev 205811797.docx
@@ -899,16 +899,12 @@
         <w:rPr>
           <w:b/>
           <w:bCs/>
-          <w:sz w:val="24"/>
-          <w:szCs w:val="24"/>
-        </w:rPr>
-      </w:pPr>
-      <w:r>
-        <w:rPr>
-          <w:b/>
-          <w:bCs/>
-          <w:sz w:val="24"/>
-          <w:szCs w:val="24"/>
+        </w:rPr>
+      </w:pPr>
+      <w:r>
+        <w:rPr>
+          <w:b/>
+          <w:bCs/>
         </w:rPr>
         <w:t>Engine Class Diagram</w:t>
       </w:r>
@@ -1000,16 +996,13 @@
         <w:rPr>
           <w:b/>
           <w:bCs/>
-          <w:sz w:val="24"/>
-          <w:szCs w:val="24"/>
-        </w:rPr>
-      </w:pPr>
-      <w:r>
-        <w:rPr>
-          <w:b/>
-          <w:bCs/>
-          <w:sz w:val="24"/>
-          <w:szCs w:val="24"/>
+        </w:rPr>
+      </w:pPr>
+      <w:bookmarkStart w:id="0" w:name="_GoBack"/>
+      <w:r>
+        <w:rPr>
+          <w:b/>
+          <w:bCs/>
         </w:rPr>
         <w:lastRenderedPageBreak/>
         <w:t>GUI</w:t>
@@ -1018,12 +1011,11 @@
         <w:rPr>
           <w:b/>
           <w:bCs/>
-          <w:sz w:val="24"/>
-          <w:szCs w:val="24"/>
         </w:rPr>
         <w:t xml:space="preserve"> Class Diagram</w:t>
       </w:r>
     </w:p>
+    <w:bookmarkEnd w:id="0"/>
     <w:p>
       <w:pPr>
         <w:jc w:val="center"/>
@@ -1047,7 +1039,6 @@
           <w:rtl/>
         </w:rPr>
       </w:pPr>
-      <w:bookmarkStart w:id="0" w:name="_GoBack"/>
       <w:r>
         <w:rPr>
           <w:b/>
@@ -1100,7 +1091,6 @@
           </wp:inline>
         </w:drawing>
       </w:r>
-      <w:bookmarkEnd w:id="0"/>
     </w:p>
     <w:sectPr>
       <w:footerReference w:type="default" r:id="rId13"/>

</xml_diff>

<commit_message>
Stylecop + Class Diagrams
</commit_message>
<xml_diff>
--- a/A20 EX01 Idan 203315098 Dolev 205811797/A20 EX01 Idan 203315098 Dolev 205811797.docx
+++ b/A20 EX01 Idan 203315098 Dolev 205811797/A20 EX01 Idan 203315098 Dolev 205811797.docx
@@ -173,7 +173,25 @@
           <w:szCs w:val="20"/>
           <w:rtl/>
         </w:rPr>
-        <w:t xml:space="preserve">) הרוצים לקבל נותנים ואנליזות על מנת לשפר חשיפתם לחבריהם </w:t>
+        <w:t xml:space="preserve">) הרוצים לקבל נותנים ואנליזות על מנת לשפר </w:t>
+      </w:r>
+      <w:r>
+        <w:rPr>
+          <w:rFonts w:hint="cs"/>
+          <w:sz w:val="20"/>
+          <w:szCs w:val="20"/>
+          <w:rtl/>
+        </w:rPr>
+        <w:t xml:space="preserve">את </w:t>
+      </w:r>
+      <w:r>
+        <w:rPr>
+          <w:rFonts w:hint="cs"/>
+          <w:sz w:val="20"/>
+          <w:szCs w:val="20"/>
+          <w:rtl/>
+        </w:rPr>
+        <w:t xml:space="preserve">חשיפתם לחבריהם </w:t>
       </w:r>
       <w:proofErr w:type="spellStart"/>
       <w:r>
@@ -694,6 +712,140 @@
           <w:szCs w:val="24"/>
         </w:rPr>
       </w:pPr>
+      <w:r>
+        <w:rPr>
+          <w:b/>
+          <w:bCs/>
+          <w:noProof/>
+          <w:sz w:val="24"/>
+          <w:szCs w:val="24"/>
+        </w:rPr>
+        <mc:AlternateContent>
+          <mc:Choice Requires="wps">
+            <w:drawing>
+              <wp:anchor distT="0" distB="0" distL="114300" distR="114300" simplePos="0" relativeHeight="251660288" behindDoc="0" locked="0" layoutInCell="1" allowOverlap="1" wp14:anchorId="78566D92" wp14:editId="31D1376A">
+                <wp:simplePos x="0" y="0"/>
+                <wp:positionH relativeFrom="column">
+                  <wp:posOffset>3760546</wp:posOffset>
+                </wp:positionH>
+                <wp:positionV relativeFrom="paragraph">
+                  <wp:posOffset>1975178</wp:posOffset>
+                </wp:positionV>
+                <wp:extent cx="920456" cy="617674"/>
+                <wp:effectExtent l="0" t="0" r="6985" b="17780"/>
+                <wp:wrapNone/>
+                <wp:docPr id="7" name="Oval 7"/>
+                <wp:cNvGraphicFramePr/>
+                <a:graphic xmlns:a="http://schemas.openxmlformats.org/drawingml/2006/main">
+                  <a:graphicData uri="http://schemas.microsoft.com/office/word/2010/wordprocessingShape">
+                    <wps:wsp>
+                      <wps:cNvSpPr/>
+                      <wps:spPr>
+                        <a:xfrm>
+                          <a:off x="0" y="0"/>
+                          <a:ext cx="920456" cy="617674"/>
+                        </a:xfrm>
+                        <a:prstGeom prst="ellipse">
+                          <a:avLst/>
+                        </a:prstGeom>
+                        <a:solidFill>
+                          <a:schemeClr val="bg1"/>
+                        </a:solidFill>
+                        <a:ln>
+                          <a:solidFill>
+                            <a:schemeClr val="tx1"/>
+                          </a:solidFill>
+                        </a:ln>
+                      </wps:spPr>
+                      <wps:style>
+                        <a:lnRef idx="2">
+                          <a:schemeClr val="accent1">
+                            <a:shade val="50000"/>
+                          </a:schemeClr>
+                        </a:lnRef>
+                        <a:fillRef idx="1">
+                          <a:schemeClr val="accent1"/>
+                        </a:fillRef>
+                        <a:effectRef idx="0">
+                          <a:schemeClr val="accent1"/>
+                        </a:effectRef>
+                        <a:fontRef idx="minor">
+                          <a:schemeClr val="lt1"/>
+                        </a:fontRef>
+                      </wps:style>
+                      <wps:txbx>
+                        <w:txbxContent>
+                          <w:p>
+                            <w:pPr>
+                              <w:rPr>
+                                <w:rFonts w:ascii="Arial" w:hAnsi="Arial" w:cs="Arial"/>
+                                <w:color w:val="000000" w:themeColor="text1"/>
+                                <w:sz w:val="6"/>
+                                <w:szCs w:val="6"/>
+                              </w:rPr>
+                            </w:pPr>
+                            <w:r>
+                              <w:rPr>
+                                <w:rFonts w:ascii="Arial" w:hAnsi="Arial" w:cs="Arial"/>
+                                <w:color w:val="000000" w:themeColor="text1"/>
+                                <w:sz w:val="15"/>
+                                <w:szCs w:val="15"/>
+                              </w:rPr>
+                              <w:t>Best Times heat map</w:t>
+                            </w:r>
+                          </w:p>
+                        </w:txbxContent>
+                      </wps:txbx>
+                      <wps:bodyPr rot="0" spcFirstLastPara="0" vertOverflow="overflow" horzOverflow="overflow" vert="horz" wrap="square" lIns="91440" tIns="45720" rIns="91440" bIns="45720" numCol="1" spcCol="0" rtlCol="0" fromWordArt="0" anchor="ctr" anchorCtr="0" forceAA="0" compatLnSpc="1">
+                        <a:prstTxWarp prst="textNoShape">
+                          <a:avLst/>
+                        </a:prstTxWarp>
+                        <a:noAutofit/>
+                      </wps:bodyPr>
+                    </wps:wsp>
+                  </a:graphicData>
+                </a:graphic>
+                <wp14:sizeRelH relativeFrom="margin">
+                  <wp14:pctWidth>0</wp14:pctWidth>
+                </wp14:sizeRelH>
+                <wp14:sizeRelV relativeFrom="margin">
+                  <wp14:pctHeight>0</wp14:pctHeight>
+                </wp14:sizeRelV>
+              </wp:anchor>
+            </w:drawing>
+          </mc:Choice>
+          <mc:Fallback>
+            <w:pict>
+              <v:oval w14:anchorId="78566D92" id="Oval 7" o:spid="_x0000_s1026" style="position:absolute;margin-left:296.1pt;margin-top:155.55pt;width:72.5pt;height:48.65pt;z-index:251660288;visibility:visible;mso-wrap-style:square;mso-width-percent:0;mso-height-percent:0;mso-wrap-distance-left:9pt;mso-wrap-distance-top:0;mso-wrap-distance-right:9pt;mso-wrap-distance-bottom:0;mso-position-horizontal:absolute;mso-position-horizontal-relative:text;mso-position-vertical:absolute;mso-position-vertical-relative:text;mso-width-percent:0;mso-height-percent:0;mso-width-relative:margin;mso-height-relative:margin;v-text-anchor:middle" o:gfxdata="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" fillcolor="white [3212]" strokecolor="black [3213]" strokeweight="1pt">
+                <v:stroke joinstyle="miter"/>
+                <v:textbox>
+                  <w:txbxContent>
+                    <w:p>
+                      <w:pPr>
+                        <w:rPr>
+                          <w:rFonts w:ascii="Arial" w:hAnsi="Arial" w:cs="Arial"/>
+                          <w:color w:val="000000" w:themeColor="text1"/>
+                          <w:sz w:val="6"/>
+                          <w:szCs w:val="6"/>
+                        </w:rPr>
+                      </w:pPr>
+                      <w:r>
+                        <w:rPr>
+                          <w:rFonts w:ascii="Arial" w:hAnsi="Arial" w:cs="Arial"/>
+                          <w:color w:val="000000" w:themeColor="text1"/>
+                          <w:sz w:val="15"/>
+                          <w:szCs w:val="15"/>
+                        </w:rPr>
+                        <w:t>Best Times heat map</w:t>
+                      </w:r>
+                    </w:p>
+                  </w:txbxContent>
+                </v:textbox>
+              </v:oval>
+            </w:pict>
+          </mc:Fallback>
+        </mc:AlternateContent>
+      </w:r>
       <w:r>
         <w:rPr>
           <w:b/>
@@ -722,11 +874,13 @@
             <v:path o:extrusionok="f" gradientshapeok="t" o:connecttype="rect"/>
             <o:lock v:ext="edit" aspectratio="t"/>
           </v:shapetype>
-          <v:shape id="_x0000_i1026" type="#_x0000_t75" alt="usecase" style="width:483.5pt;height:4in;mso-width-percent:0;mso-height-percent:0;mso-width-percent:0;mso-height-percent:0">
+          <v:shape id="_x0000_i1026" type="#_x0000_t75" alt="usecase" style="width:483pt;height:4in;mso-width-percent:0;mso-height-percent:0;mso-width-percent:0;mso-height-percent:0">
             <v:imagedata r:id="rId8" o:title="usecase"/>
           </v:shape>
         </w:pict>
       </w:r>
+      <w:bookmarkStart w:id="0" w:name="_GoBack"/>
+      <w:bookmarkEnd w:id="0"/>
     </w:p>
     <w:p>
       <w:pPr>
@@ -846,7 +1000,7 @@
         </w:rPr>
         <w:lastRenderedPageBreak/>
         <w:pict w14:anchorId="62F81A6A">
-          <v:shape id="_x0000_i1025" type="#_x0000_t75" alt="Biggest Fan Analysis" style="width:468pt;height:455.25pt;mso-width-percent:0;mso-height-percent:0;mso-width-percent:0;mso-height-percent:0">
+          <v:shape id="_x0000_i1025" type="#_x0000_t75" alt="Biggest Fan Analysis" style="width:467.75pt;height:455.35pt;mso-width-percent:0;mso-height-percent:0;mso-width-percent:0;mso-height-percent:0">
             <v:imagedata r:id="rId10" o:title="Biggest Fan Analysis"/>
           </v:shape>
         </w:pict>
@@ -910,15 +1064,15 @@
           <w:szCs w:val="24"/>
         </w:rPr>
         <w:drawing>
-          <wp:anchor distT="0" distB="0" distL="114300" distR="114300" simplePos="0" relativeHeight="251658240" behindDoc="0" locked="0" layoutInCell="1" allowOverlap="1" wp14:anchorId="7867A5AF" wp14:editId="6DFAA627">
+          <wp:anchor distT="0" distB="0" distL="114300" distR="114300" simplePos="0" relativeHeight="251658240" behindDoc="0" locked="0" layoutInCell="1" allowOverlap="1" wp14:anchorId="7867A5AF" wp14:editId="2D6DFB36">
             <wp:simplePos x="0" y="0"/>
             <wp:positionH relativeFrom="margin">
-              <wp:posOffset>-383540</wp:posOffset>
+              <wp:posOffset>-81280</wp:posOffset>
             </wp:positionH>
             <wp:positionV relativeFrom="paragraph">
-              <wp:posOffset>447235</wp:posOffset>
+              <wp:posOffset>447675</wp:posOffset>
             </wp:positionV>
-            <wp:extent cx="6710045" cy="5993130"/>
+            <wp:extent cx="6100445" cy="5993130"/>
             <wp:effectExtent l="0" t="0" r="0" b="1270"/>
             <wp:wrapTopAndBottom/>
             <wp:docPr id="5" name="Picture 5"/>
@@ -947,7 +1101,7 @@
                   <pic:spPr>
                     <a:xfrm>
                       <a:off x="0" y="0"/>
-                      <a:ext cx="6710045" cy="5993130"/>
+                      <a:ext cx="6100445" cy="5993130"/>
                     </a:xfrm>
                     <a:prstGeom prst="rect">
                       <a:avLst/>
@@ -1016,24 +1170,49 @@
         <w:rPr>
           <w:b/>
           <w:bCs/>
+        </w:rPr>
+        <w:lastRenderedPageBreak/>
+        <w:t>GUI</w:t>
+      </w:r>
+      <w:r>
+        <w:rPr>
+          <w:b/>
+          <w:bCs/>
+        </w:rPr>
+        <w:t xml:space="preserve"> Class Diagram</w:t>
+      </w:r>
+    </w:p>
+    <w:p>
+      <w:pPr>
+        <w:jc w:val="center"/>
+        <w:rPr>
+          <w:b/>
+          <w:bCs/>
+          <w:sz w:val="24"/>
+          <w:szCs w:val="24"/>
+        </w:rPr>
+      </w:pPr>
+      <w:r>
+        <w:rPr>
+          <w:b/>
+          <w:bCs/>
           <w:noProof/>
           <w:sz w:val="24"/>
           <w:szCs w:val="24"/>
           <w:rtl/>
           <w:lang w:val="he-IL"/>
         </w:rPr>
-        <w:lastRenderedPageBreak/>
         <w:drawing>
-          <wp:anchor distT="0" distB="0" distL="114300" distR="114300" simplePos="0" relativeHeight="251659264" behindDoc="0" locked="0" layoutInCell="1" allowOverlap="1" wp14:anchorId="3C28343A" wp14:editId="35B9FEEF">
+          <wp:anchor distT="0" distB="0" distL="114300" distR="114300" simplePos="0" relativeHeight="251659264" behindDoc="0" locked="0" layoutInCell="1" allowOverlap="1" wp14:anchorId="3C28343A" wp14:editId="2BDE9D48">
             <wp:simplePos x="0" y="0"/>
             <wp:positionH relativeFrom="margin">
-              <wp:posOffset>-541655</wp:posOffset>
+              <wp:posOffset>-539750</wp:posOffset>
             </wp:positionH>
             <wp:positionV relativeFrom="paragraph">
-              <wp:posOffset>471170</wp:posOffset>
+              <wp:posOffset>297217</wp:posOffset>
             </wp:positionV>
-            <wp:extent cx="7161530" cy="6307455"/>
-            <wp:effectExtent l="0" t="0" r="1270" b="4445"/>
+            <wp:extent cx="7161530" cy="5424805"/>
+            <wp:effectExtent l="0" t="0" r="1270" b="0"/>
             <wp:wrapTopAndBottom/>
             <wp:docPr id="6" name="Picture 6"/>
             <wp:cNvGraphicFramePr>
@@ -1061,7 +1240,7 @@
                   <pic:spPr>
                     <a:xfrm>
                       <a:off x="0" y="0"/>
-                      <a:ext cx="7161530" cy="6307455"/>
+                      <a:ext cx="7161530" cy="5424805"/>
                     </a:xfrm>
                     <a:prstGeom prst="rect">
                       <a:avLst/>
@@ -1079,33 +1258,6 @@
           </wp:anchor>
         </w:drawing>
       </w:r>
-      <w:r>
-        <w:rPr>
-          <w:b/>
-          <w:bCs/>
-        </w:rPr>
-        <w:t>GUI</w:t>
-      </w:r>
-      <w:r>
-        <w:rPr>
-          <w:b/>
-          <w:bCs/>
-        </w:rPr>
-        <w:t xml:space="preserve"> Class Diagram</w:t>
-      </w:r>
-      <w:bookmarkStart w:id="0" w:name="_GoBack"/>
-      <w:bookmarkEnd w:id="0"/>
-    </w:p>
-    <w:p>
-      <w:pPr>
-        <w:jc w:val="center"/>
-        <w:rPr>
-          <w:b/>
-          <w:bCs/>
-          <w:sz w:val="24"/>
-          <w:szCs w:val="24"/>
-        </w:rPr>
-      </w:pPr>
     </w:p>
     <w:p>
       <w:pPr>

</xml_diff>

<commit_message>
Revert "Stylecop + Class Diagrams"
This reverts commit 0fc38b221f4e71eb61ae4c080fcf934d2700d74c.
</commit_message>
<xml_diff>
--- a/A20 EX01 Idan 203315098 Dolev 205811797/A20 EX01 Idan 203315098 Dolev 205811797.docx
+++ b/A20 EX01 Idan 203315098 Dolev 205811797/A20 EX01 Idan 203315098 Dolev 205811797.docx
@@ -173,25 +173,7 @@
           <w:szCs w:val="20"/>
           <w:rtl/>
         </w:rPr>
-        <w:t xml:space="preserve">) הרוצים לקבל נותנים ואנליזות על מנת לשפר </w:t>
-      </w:r>
-      <w:r>
-        <w:rPr>
-          <w:rFonts w:hint="cs"/>
-          <w:sz w:val="20"/>
-          <w:szCs w:val="20"/>
-          <w:rtl/>
-        </w:rPr>
-        <w:t xml:space="preserve">את </w:t>
-      </w:r>
-      <w:r>
-        <w:rPr>
-          <w:rFonts w:hint="cs"/>
-          <w:sz w:val="20"/>
-          <w:szCs w:val="20"/>
-          <w:rtl/>
-        </w:rPr>
-        <w:t xml:space="preserve">חשיפתם לחבריהם </w:t>
+        <w:t xml:space="preserve">) הרוצים לקבל נותנים ואנליזות על מנת לשפר חשיפתם לחבריהם </w:t>
       </w:r>
       <w:proofErr w:type="spellStart"/>
       <w:r>
@@ -712,140 +694,6 @@
           <w:szCs w:val="24"/>
         </w:rPr>
       </w:pPr>
-      <w:r>
-        <w:rPr>
-          <w:b/>
-          <w:bCs/>
-          <w:noProof/>
-          <w:sz w:val="24"/>
-          <w:szCs w:val="24"/>
-        </w:rPr>
-        <mc:AlternateContent>
-          <mc:Choice Requires="wps">
-            <w:drawing>
-              <wp:anchor distT="0" distB="0" distL="114300" distR="114300" simplePos="0" relativeHeight="251660288" behindDoc="0" locked="0" layoutInCell="1" allowOverlap="1" wp14:anchorId="78566D92" wp14:editId="31D1376A">
-                <wp:simplePos x="0" y="0"/>
-                <wp:positionH relativeFrom="column">
-                  <wp:posOffset>3760546</wp:posOffset>
-                </wp:positionH>
-                <wp:positionV relativeFrom="paragraph">
-                  <wp:posOffset>1975178</wp:posOffset>
-                </wp:positionV>
-                <wp:extent cx="920456" cy="617674"/>
-                <wp:effectExtent l="0" t="0" r="6985" b="17780"/>
-                <wp:wrapNone/>
-                <wp:docPr id="7" name="Oval 7"/>
-                <wp:cNvGraphicFramePr/>
-                <a:graphic xmlns:a="http://schemas.openxmlformats.org/drawingml/2006/main">
-                  <a:graphicData uri="http://schemas.microsoft.com/office/word/2010/wordprocessingShape">
-                    <wps:wsp>
-                      <wps:cNvSpPr/>
-                      <wps:spPr>
-                        <a:xfrm>
-                          <a:off x="0" y="0"/>
-                          <a:ext cx="920456" cy="617674"/>
-                        </a:xfrm>
-                        <a:prstGeom prst="ellipse">
-                          <a:avLst/>
-                        </a:prstGeom>
-                        <a:solidFill>
-                          <a:schemeClr val="bg1"/>
-                        </a:solidFill>
-                        <a:ln>
-                          <a:solidFill>
-                            <a:schemeClr val="tx1"/>
-                          </a:solidFill>
-                        </a:ln>
-                      </wps:spPr>
-                      <wps:style>
-                        <a:lnRef idx="2">
-                          <a:schemeClr val="accent1">
-                            <a:shade val="50000"/>
-                          </a:schemeClr>
-                        </a:lnRef>
-                        <a:fillRef idx="1">
-                          <a:schemeClr val="accent1"/>
-                        </a:fillRef>
-                        <a:effectRef idx="0">
-                          <a:schemeClr val="accent1"/>
-                        </a:effectRef>
-                        <a:fontRef idx="minor">
-                          <a:schemeClr val="lt1"/>
-                        </a:fontRef>
-                      </wps:style>
-                      <wps:txbx>
-                        <w:txbxContent>
-                          <w:p>
-                            <w:pPr>
-                              <w:rPr>
-                                <w:rFonts w:ascii="Arial" w:hAnsi="Arial" w:cs="Arial"/>
-                                <w:color w:val="000000" w:themeColor="text1"/>
-                                <w:sz w:val="6"/>
-                                <w:szCs w:val="6"/>
-                              </w:rPr>
-                            </w:pPr>
-                            <w:r>
-                              <w:rPr>
-                                <w:rFonts w:ascii="Arial" w:hAnsi="Arial" w:cs="Arial"/>
-                                <w:color w:val="000000" w:themeColor="text1"/>
-                                <w:sz w:val="15"/>
-                                <w:szCs w:val="15"/>
-                              </w:rPr>
-                              <w:t>Best Times heat map</w:t>
-                            </w:r>
-                          </w:p>
-                        </w:txbxContent>
-                      </wps:txbx>
-                      <wps:bodyPr rot="0" spcFirstLastPara="0" vertOverflow="overflow" horzOverflow="overflow" vert="horz" wrap="square" lIns="91440" tIns="45720" rIns="91440" bIns="45720" numCol="1" spcCol="0" rtlCol="0" fromWordArt="0" anchor="ctr" anchorCtr="0" forceAA="0" compatLnSpc="1">
-                        <a:prstTxWarp prst="textNoShape">
-                          <a:avLst/>
-                        </a:prstTxWarp>
-                        <a:noAutofit/>
-                      </wps:bodyPr>
-                    </wps:wsp>
-                  </a:graphicData>
-                </a:graphic>
-                <wp14:sizeRelH relativeFrom="margin">
-                  <wp14:pctWidth>0</wp14:pctWidth>
-                </wp14:sizeRelH>
-                <wp14:sizeRelV relativeFrom="margin">
-                  <wp14:pctHeight>0</wp14:pctHeight>
-                </wp14:sizeRelV>
-              </wp:anchor>
-            </w:drawing>
-          </mc:Choice>
-          <mc:Fallback>
-            <w:pict>
-              <v:oval w14:anchorId="78566D92" id="Oval 7" o:spid="_x0000_s1026" style="position:absolute;margin-left:296.1pt;margin-top:155.55pt;width:72.5pt;height:48.65pt;z-index:251660288;visibility:visible;mso-wrap-style:square;mso-width-percent:0;mso-height-percent:0;mso-wrap-distance-left:9pt;mso-wrap-distance-top:0;mso-wrap-distance-right:9pt;mso-wrap-distance-bottom:0;mso-position-horizontal:absolute;mso-position-horizontal-relative:text;mso-position-vertical:absolute;mso-position-vertical-relative:text;mso-width-percent:0;mso-height-percent:0;mso-width-relative:margin;mso-height-relative:margin;v-text-anchor:middle" o:gfxdata="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" fillcolor="white [3212]" strokecolor="black [3213]" strokeweight="1pt">
-                <v:stroke joinstyle="miter"/>
-                <v:textbox>
-                  <w:txbxContent>
-                    <w:p>
-                      <w:pPr>
-                        <w:rPr>
-                          <w:rFonts w:ascii="Arial" w:hAnsi="Arial" w:cs="Arial"/>
-                          <w:color w:val="000000" w:themeColor="text1"/>
-                          <w:sz w:val="6"/>
-                          <w:szCs w:val="6"/>
-                        </w:rPr>
-                      </w:pPr>
-                      <w:r>
-                        <w:rPr>
-                          <w:rFonts w:ascii="Arial" w:hAnsi="Arial" w:cs="Arial"/>
-                          <w:color w:val="000000" w:themeColor="text1"/>
-                          <w:sz w:val="15"/>
-                          <w:szCs w:val="15"/>
-                        </w:rPr>
-                        <w:t>Best Times heat map</w:t>
-                      </w:r>
-                    </w:p>
-                  </w:txbxContent>
-                </v:textbox>
-              </v:oval>
-            </w:pict>
-          </mc:Fallback>
-        </mc:AlternateContent>
-      </w:r>
       <w:r>
         <w:rPr>
           <w:b/>
@@ -874,13 +722,11 @@
             <v:path o:extrusionok="f" gradientshapeok="t" o:connecttype="rect"/>
             <o:lock v:ext="edit" aspectratio="t"/>
           </v:shapetype>
-          <v:shape id="_x0000_i1026" type="#_x0000_t75" alt="usecase" style="width:483pt;height:4in;mso-width-percent:0;mso-height-percent:0;mso-width-percent:0;mso-height-percent:0">
+          <v:shape id="_x0000_i1026" type="#_x0000_t75" alt="usecase" style="width:483.5pt;height:4in;mso-width-percent:0;mso-height-percent:0;mso-width-percent:0;mso-height-percent:0">
             <v:imagedata r:id="rId8" o:title="usecase"/>
           </v:shape>
         </w:pict>
       </w:r>
-      <w:bookmarkStart w:id="0" w:name="_GoBack"/>
-      <w:bookmarkEnd w:id="0"/>
     </w:p>
     <w:p>
       <w:pPr>
@@ -1000,7 +846,7 @@
         </w:rPr>
         <w:lastRenderedPageBreak/>
         <w:pict w14:anchorId="62F81A6A">
-          <v:shape id="_x0000_i1025" type="#_x0000_t75" alt="Biggest Fan Analysis" style="width:467.75pt;height:455.35pt;mso-width-percent:0;mso-height-percent:0;mso-width-percent:0;mso-height-percent:0">
+          <v:shape id="_x0000_i1025" type="#_x0000_t75" alt="Biggest Fan Analysis" style="width:468pt;height:455.25pt;mso-width-percent:0;mso-height-percent:0;mso-width-percent:0;mso-height-percent:0">
             <v:imagedata r:id="rId10" o:title="Biggest Fan Analysis"/>
           </v:shape>
         </w:pict>
@@ -1064,15 +910,15 @@
           <w:szCs w:val="24"/>
         </w:rPr>
         <w:drawing>
-          <wp:anchor distT="0" distB="0" distL="114300" distR="114300" simplePos="0" relativeHeight="251658240" behindDoc="0" locked="0" layoutInCell="1" allowOverlap="1" wp14:anchorId="7867A5AF" wp14:editId="2D6DFB36">
+          <wp:anchor distT="0" distB="0" distL="114300" distR="114300" simplePos="0" relativeHeight="251658240" behindDoc="0" locked="0" layoutInCell="1" allowOverlap="1" wp14:anchorId="7867A5AF" wp14:editId="6DFAA627">
             <wp:simplePos x="0" y="0"/>
             <wp:positionH relativeFrom="margin">
-              <wp:posOffset>-81280</wp:posOffset>
+              <wp:posOffset>-383540</wp:posOffset>
             </wp:positionH>
             <wp:positionV relativeFrom="paragraph">
-              <wp:posOffset>447675</wp:posOffset>
+              <wp:posOffset>447235</wp:posOffset>
             </wp:positionV>
-            <wp:extent cx="6100445" cy="5993130"/>
+            <wp:extent cx="6710045" cy="5993130"/>
             <wp:effectExtent l="0" t="0" r="0" b="1270"/>
             <wp:wrapTopAndBottom/>
             <wp:docPr id="5" name="Picture 5"/>
@@ -1101,7 +947,7 @@
                   <pic:spPr>
                     <a:xfrm>
                       <a:off x="0" y="0"/>
-                      <a:ext cx="6100445" cy="5993130"/>
+                      <a:ext cx="6710045" cy="5993130"/>
                     </a:xfrm>
                     <a:prstGeom prst="rect">
                       <a:avLst/>
@@ -1170,49 +1016,24 @@
         <w:rPr>
           <w:b/>
           <w:bCs/>
+          <w:noProof/>
+          <w:sz w:val="24"/>
+          <w:szCs w:val="24"/>
+          <w:rtl/>
+          <w:lang w:val="he-IL"/>
         </w:rPr>
         <w:lastRenderedPageBreak/>
-        <w:t>GUI</w:t>
-      </w:r>
-      <w:r>
-        <w:rPr>
-          <w:b/>
-          <w:bCs/>
-        </w:rPr>
-        <w:t xml:space="preserve"> Class Diagram</w:t>
-      </w:r>
-    </w:p>
-    <w:p>
-      <w:pPr>
-        <w:jc w:val="center"/>
-        <w:rPr>
-          <w:b/>
-          <w:bCs/>
-          <w:sz w:val="24"/>
-          <w:szCs w:val="24"/>
-        </w:rPr>
-      </w:pPr>
-      <w:r>
-        <w:rPr>
-          <w:b/>
-          <w:bCs/>
-          <w:noProof/>
-          <w:sz w:val="24"/>
-          <w:szCs w:val="24"/>
-          <w:rtl/>
-          <w:lang w:val="he-IL"/>
-        </w:rPr>
         <w:drawing>
-          <wp:anchor distT="0" distB="0" distL="114300" distR="114300" simplePos="0" relativeHeight="251659264" behindDoc="0" locked="0" layoutInCell="1" allowOverlap="1" wp14:anchorId="3C28343A" wp14:editId="2BDE9D48">
+          <wp:anchor distT="0" distB="0" distL="114300" distR="114300" simplePos="0" relativeHeight="251659264" behindDoc="0" locked="0" layoutInCell="1" allowOverlap="1" wp14:anchorId="3C28343A" wp14:editId="35B9FEEF">
             <wp:simplePos x="0" y="0"/>
             <wp:positionH relativeFrom="margin">
-              <wp:posOffset>-539750</wp:posOffset>
+              <wp:posOffset>-541655</wp:posOffset>
             </wp:positionH>
             <wp:positionV relativeFrom="paragraph">
-              <wp:posOffset>297217</wp:posOffset>
+              <wp:posOffset>471170</wp:posOffset>
             </wp:positionV>
-            <wp:extent cx="7161530" cy="5424805"/>
-            <wp:effectExtent l="0" t="0" r="1270" b="0"/>
+            <wp:extent cx="7161530" cy="6307455"/>
+            <wp:effectExtent l="0" t="0" r="1270" b="4445"/>
             <wp:wrapTopAndBottom/>
             <wp:docPr id="6" name="Picture 6"/>
             <wp:cNvGraphicFramePr>
@@ -1240,7 +1061,7 @@
                   <pic:spPr>
                     <a:xfrm>
                       <a:off x="0" y="0"/>
-                      <a:ext cx="7161530" cy="5424805"/>
+                      <a:ext cx="7161530" cy="6307455"/>
                     </a:xfrm>
                     <a:prstGeom prst="rect">
                       <a:avLst/>
@@ -1258,6 +1079,33 @@
           </wp:anchor>
         </w:drawing>
       </w:r>
+      <w:r>
+        <w:rPr>
+          <w:b/>
+          <w:bCs/>
+        </w:rPr>
+        <w:t>GUI</w:t>
+      </w:r>
+      <w:r>
+        <w:rPr>
+          <w:b/>
+          <w:bCs/>
+        </w:rPr>
+        <w:t xml:space="preserve"> Class Diagram</w:t>
+      </w:r>
+      <w:bookmarkStart w:id="0" w:name="_GoBack"/>
+      <w:bookmarkEnd w:id="0"/>
+    </w:p>
+    <w:p>
+      <w:pPr>
+        <w:jc w:val="center"/>
+        <w:rPr>
+          <w:b/>
+          <w:bCs/>
+          <w:sz w:val="24"/>
+          <w:szCs w:val="24"/>
+        </w:rPr>
+      </w:pPr>
     </w:p>
     <w:p>
       <w:pPr>

</xml_diff>